<commit_message>
Modified the 'Version Control ScreenShots' document to include updated commits and push for section C1.
</commit_message>
<xml_diff>
--- a/retrospective/VersionControl-ScreenShots-Comments.docx
+++ b/retrospective/VersionControl-ScreenShots-Comments.docx
@@ -1,30 +1,33 @@
 
 <file path=word/document.xml><?xml version="1.0" encoding="utf-8"?>
-<w:document xmlns:wpc="http://schemas.microsoft.com/office/word/2010/wordprocessingCanvas" xmlns:mc="http://schemas.openxmlformats.org/markup-compatibility/2006" xmlns:o="urn:schemas-microsoft-com:office:office" xmlns:r="http://schemas.openxmlformats.org/officeDocument/2006/relationships" xmlns:m="http://schemas.openxmlformats.org/officeDocument/2006/math" xmlns:v="urn:schemas-microsoft-com:vml" xmlns:wp14="http://schemas.microsoft.com/office/word/2010/wordprocessingDrawing" xmlns:wp="http://schemas.openxmlformats.org/drawingml/2006/wordprocessingDrawing" xmlns:w10="urn:schemas-microsoft-com:office:word" xmlns:w="http://schemas.openxmlformats.org/wordprocessingml/2006/main" xmlns:w14="http://schemas.microsoft.com/office/word/2010/wordml" xmlns:w15="http://schemas.microsoft.com/office/word/2012/wordml" xmlns:wpg="http://schemas.microsoft.com/office/word/2010/wordprocessingGroup" xmlns:wpi="http://schemas.microsoft.com/office/word/2010/wordprocessingInk" xmlns:wne="http://schemas.microsoft.com/office/word/2006/wordml" xmlns:wps="http://schemas.microsoft.com/office/word/2010/wordprocessingShape" xmlns:w16se="http://schemas.microsoft.com/office/word/2015/wordml/symex" xmlns:w16cid="http://schemas.microsoft.com/office/word/2016/wordml/cid" xmlns:w16="http://schemas.microsoft.com/office/word/2018/wordml" xmlns:w16cex="http://schemas.microsoft.com/office/word/2018/wordml/cex" xmlns:w16sdtdh="http://schemas.microsoft.com/office/word/2020/wordml/sdtdatahash" xmlns:a="http://schemas.openxmlformats.org/drawingml/2006/main" xmlns:pic="http://schemas.openxmlformats.org/drawingml/2006/picture" xmlns:a14="http://schemas.microsoft.com/office/drawing/2010/main" mc:Ignorable="w14 w15 wp14 w16se w16cid w16 w16cex w16sdtdh">
+<w:document xmlns:wpc="http://schemas.microsoft.com/office/word/2010/wordprocessingCanvas" xmlns:cx="http://schemas.microsoft.com/office/drawing/2014/chartex" xmlns:cx1="http://schemas.microsoft.com/office/drawing/2015/9/8/chartex" xmlns:cx2="http://schemas.microsoft.com/office/drawing/2015/10/21/chartex" xmlns:cx3="http://schemas.microsoft.com/office/drawing/2016/5/9/chartex" xmlns:cx4="http://schemas.microsoft.com/office/drawing/2016/5/10/chartex" xmlns:cx5="http://schemas.microsoft.com/office/drawing/2016/5/11/chartex" xmlns:cx6="http://schemas.microsoft.com/office/drawing/2016/5/12/chartex" xmlns:cx7="http://schemas.microsoft.com/office/drawing/2016/5/13/chartex" xmlns:cx8="http://schemas.microsoft.com/office/drawing/2016/5/14/chartex" xmlns:mc="http://schemas.openxmlformats.org/markup-compatibility/2006" xmlns:aink="http://schemas.microsoft.com/office/drawing/2016/ink" xmlns:am3d="http://schemas.microsoft.com/office/drawing/2017/model3d" xmlns:o="urn:schemas-microsoft-com:office:office" xmlns:oel="http://schemas.microsoft.com/office/2019/extlst" xmlns:r="http://schemas.openxmlformats.org/officeDocument/2006/relationships" xmlns:m="http://schemas.openxmlformats.org/officeDocument/2006/math" xmlns:v="urn:schemas-microsoft-com:vml" xmlns:wp14="http://schemas.microsoft.com/office/word/2010/wordprocessingDrawing" xmlns:wp="http://schemas.openxmlformats.org/drawingml/2006/wordprocessingDrawing" xmlns:w10="urn:schemas-microsoft-com:office:word" xmlns:w="http://schemas.openxmlformats.org/wordprocessingml/2006/main" xmlns:w14="http://schemas.microsoft.com/office/word/2010/wordml" xmlns:w15="http://schemas.microsoft.com/office/word/2012/wordml" xmlns:w16cex="http://schemas.microsoft.com/office/word/2018/wordml/cex" xmlns:w16cid="http://schemas.microsoft.com/office/word/2016/wordml/cid" xmlns:w16="http://schemas.microsoft.com/office/word/2018/wordml" xmlns:w16sdtdh="http://schemas.microsoft.com/office/word/2020/wordml/sdtdatahash" xmlns:w16se="http://schemas.microsoft.com/office/word/2015/wordml/symex" xmlns:wpg="http://schemas.microsoft.com/office/word/2010/wordprocessingGroup" xmlns:wpi="http://schemas.microsoft.com/office/word/2010/wordprocessingInk" xmlns:wne="http://schemas.microsoft.com/office/word/2006/wordml" xmlns:wps="http://schemas.microsoft.com/office/word/2010/wordprocessingShape" mc:Ignorable="w14 w15 w16se w16cid w16 w16cex w16sdtdh wp14">
   <w:body>
-    <w:p xmlns:wp14="http://schemas.microsoft.com/office/word/2010/wordml" wp14:paraId="2C078E63" wp14:textId="223D6DE2">
-      <w:commentRangeStart w:id="660838311"/>
-      <w:r>
+    <w:p>
+      <w:commentRangeStart w:id="0"/>
+      <w:r>
+        <w:rPr>
+          <w:noProof/>
+        </w:rPr>
         <w:drawing>
-          <wp:inline xmlns:wp14="http://schemas.microsoft.com/office/word/2010/wordprocessingDrawing" wp14:editId="27DC4032" wp14:anchorId="230343A0">
+          <wp:inline distT="0" distB="0" distL="0" distR="0" wp14:anchorId="230343A0" wp14:editId="69480163">
             <wp:extent cx="5943600" cy="3914775"/>
             <wp:effectExtent l="0" t="0" r="0" b="0"/>
-            <wp:docPr id="894224662" name="" title=""/>
+            <wp:docPr id="894224662" name="Picture 894224662"/>
             <wp:cNvGraphicFramePr>
-              <a:graphicFrameLocks noChangeAspect="1"/>
+              <a:graphicFrameLocks xmlns:a="http://schemas.openxmlformats.org/drawingml/2006/main" noChangeAspect="1"/>
             </wp:cNvGraphicFramePr>
-            <a:graphic>
+            <a:graphic xmlns:a="http://schemas.openxmlformats.org/drawingml/2006/main">
               <a:graphicData uri="http://schemas.openxmlformats.org/drawingml/2006/picture">
-                <pic:pic>
+                <pic:pic xmlns:pic="http://schemas.openxmlformats.org/drawingml/2006/picture">
                   <pic:nvPicPr>
                     <pic:cNvPr id="0" name=""/>
                     <pic:cNvPicPr/>
                   </pic:nvPicPr>
                   <pic:blipFill>
-                    <a:blip r:embed="R790dec6dee974412">
+                    <a:blip r:embed="rId4" cstate="print">
                       <a:extLst>
-                        <a:ext xmlns:a="http://schemas.openxmlformats.org/drawingml/2006/main" uri="{28A0092B-C50C-407E-A947-70E740481C1C}">
-                          <a14:useLocalDpi val="0"/>
+                        <a:ext uri="{28A0092B-C50C-407E-A947-70E740481C1C}">
+                          <a14:useLocalDpi xmlns:a14="http://schemas.microsoft.com/office/drawing/2010/main" val="0"/>
                         </a:ext>
                       </a:extLst>
                     </a:blip>
@@ -47,35 +50,35 @@
           </wp:inline>
         </w:drawing>
       </w:r>
-      <w:commentRangeEnd w:id="660838311"/>
+      <w:commentRangeEnd w:id="0"/>
+      <w:r>
+        <w:commentReference w:id="0"/>
+      </w:r>
+      <w:commentRangeStart w:id="1"/>
       <w:r>
         <w:rPr>
-          <w:rStyle w:val="CommentReference"/>
+          <w:noProof/>
         </w:rPr>
-        <w:commentReference w:id="660838311"/>
-      </w:r>
-      <w:commentRangeStart w:id="487258113"/>
-      <w:r>
         <w:drawing>
-          <wp:inline xmlns:wp14="http://schemas.microsoft.com/office/word/2010/wordprocessingDrawing" wp14:editId="664C0B05" wp14:anchorId="4960F129">
+          <wp:inline distT="0" distB="0" distL="0" distR="0" wp14:anchorId="4960F129" wp14:editId="3E4B494E">
             <wp:extent cx="5943600" cy="2962275"/>
             <wp:effectExtent l="0" t="0" r="0" b="0"/>
-            <wp:docPr id="1497225610" name="" title=""/>
+            <wp:docPr id="1497225610" name="Picture 1497225610"/>
             <wp:cNvGraphicFramePr>
-              <a:graphicFrameLocks noChangeAspect="1"/>
+              <a:graphicFrameLocks xmlns:a="http://schemas.openxmlformats.org/drawingml/2006/main" noChangeAspect="1"/>
             </wp:cNvGraphicFramePr>
-            <a:graphic>
+            <a:graphic xmlns:a="http://schemas.openxmlformats.org/drawingml/2006/main">
               <a:graphicData uri="http://schemas.openxmlformats.org/drawingml/2006/picture">
-                <pic:pic>
+                <pic:pic xmlns:pic="http://schemas.openxmlformats.org/drawingml/2006/picture">
                   <pic:nvPicPr>
                     <pic:cNvPr id="0" name=""/>
                     <pic:cNvPicPr/>
                   </pic:nvPicPr>
                   <pic:blipFill>
-                    <a:blip r:embed="Ra533dc991cfd4a9b">
+                    <a:blip r:embed="rId9" cstate="print">
                       <a:extLst>
-                        <a:ext xmlns:a="http://schemas.openxmlformats.org/drawingml/2006/main" uri="{28A0092B-C50C-407E-A947-70E740481C1C}">
-                          <a14:useLocalDpi val="0"/>
+                        <a:ext uri="{28A0092B-C50C-407E-A947-70E740481C1C}">
+                          <a14:useLocalDpi xmlns:a14="http://schemas.microsoft.com/office/drawing/2010/main" val="0"/>
                         </a:ext>
                       </a:extLst>
                     </a:blip>
@@ -98,70 +101,63 @@
           </wp:inline>
         </w:drawing>
       </w:r>
-      <w:commentRangeEnd w:id="487258113"/>
+      <w:commentRangeEnd w:id="1"/>
+      <w:r>
+        <w:commentReference w:id="1"/>
+      </w:r>
+    </w:p>
+    <w:p/>
+    <w:p/>
+    <w:p/>
+    <w:p>
+      <w:commentRangeStart w:id="2"/>
       <w:r>
         <w:rPr>
-          <w:rStyle w:val="CommentReference"/>
+          <w:noProof/>
         </w:rPr>
-        <w:commentReference w:id="487258113"/>
-      </w:r>
-    </w:p>
-    <w:p>
-      <w:pPr>
-        <w:pStyle w:val="Normal"/>
-      </w:pPr>
-    </w:p>
-    <w:p>
-      <w:pPr>
-        <w:pStyle w:val="Normal"/>
-      </w:pPr>
-    </w:p>
-    <w:p>
-      <w:pPr>
-        <w:pStyle w:val="Normal"/>
-      </w:pPr>
-    </w:p>
-    <w:p>
-      <w:pPr>
-        <w:pStyle w:val="Normal"/>
-      </w:pPr>
-      <w:commentRangeStart w:id="257894075"/>
-      <w:r>
+        <w:lastRenderedPageBreak/>
         <w:drawing>
-          <wp:inline wp14:editId="39D53B9E" wp14:anchorId="26C31131">
-            <wp:extent cx="5943600" cy="5715000"/>
-            <wp:effectExtent l="0" t="0" r="0" b="0"/>
-            <wp:docPr id="1128807306" name="" title=""/>
+          <wp:inline distT="0" distB="0" distL="0" distR="0" wp14:anchorId="255015FE" wp14:editId="6047D1DF">
+            <wp:extent cx="5939155" cy="2105025"/>
+            <wp:effectExtent l="0" t="0" r="4445" b="9525"/>
+            <wp:docPr id="733294916" name="Picture 1"/>
             <wp:cNvGraphicFramePr>
-              <a:graphicFrameLocks noChangeAspect="1"/>
+              <a:graphicFrameLocks xmlns:a="http://schemas.openxmlformats.org/drawingml/2006/main" noChangeAspect="1"/>
             </wp:cNvGraphicFramePr>
-            <a:graphic>
+            <a:graphic xmlns:a="http://schemas.openxmlformats.org/drawingml/2006/main">
               <a:graphicData uri="http://schemas.openxmlformats.org/drawingml/2006/picture">
-                <pic:pic>
+                <pic:pic xmlns:pic="http://schemas.openxmlformats.org/drawingml/2006/picture">
                   <pic:nvPicPr>
-                    <pic:cNvPr id="0" name=""/>
-                    <pic:cNvPicPr/>
+                    <pic:cNvPr id="0" name="Picture 1"/>
+                    <pic:cNvPicPr>
+                      <a:picLocks noChangeAspect="1" noChangeArrowheads="1"/>
+                    </pic:cNvPicPr>
                   </pic:nvPicPr>
                   <pic:blipFill>
-                    <a:blip r:embed="R95f747faca89452f">
+                    <a:blip r:embed="rId10" cstate="print">
                       <a:extLst>
-                        <a:ext xmlns:a="http://schemas.openxmlformats.org/drawingml/2006/main" uri="{28A0092B-C50C-407E-A947-70E740481C1C}">
-                          <a14:useLocalDpi val="0"/>
+                        <a:ext uri="{28A0092B-C50C-407E-A947-70E740481C1C}">
+                          <a14:useLocalDpi xmlns:a14="http://schemas.microsoft.com/office/drawing/2010/main" val="0"/>
                         </a:ext>
                       </a:extLst>
                     </a:blip>
+                    <a:srcRect/>
                     <a:stretch>
                       <a:fillRect/>
                     </a:stretch>
                   </pic:blipFill>
-                  <pic:spPr>
+                  <pic:spPr bwMode="auto">
                     <a:xfrm>
                       <a:off x="0" y="0"/>
-                      <a:ext cx="5943600" cy="5715000"/>
+                      <a:ext cx="5939155" cy="2105025"/>
                     </a:xfrm>
                     <a:prstGeom prst="rect">
                       <a:avLst/>
                     </a:prstGeom>
+                    <a:noFill/>
+                    <a:ln>
+                      <a:noFill/>
+                    </a:ln>
                   </pic:spPr>
                 </pic:pic>
               </a:graphicData>
@@ -169,50 +165,60 @@
           </wp:inline>
         </w:drawing>
       </w:r>
-      <w:commentRangeEnd w:id="257894075"/>
+      <w:commentRangeEnd w:id="2"/>
       <w:r>
         <w:rPr>
           <w:rStyle w:val="CommentReference"/>
         </w:rPr>
-        <w:commentReference w:id="257894075"/>
-      </w:r>
-      <w:commentRangeStart w:id="800283923"/>
-      <w:r>
+        <w:commentReference w:id="2"/>
+      </w:r>
+      <w:commentRangeStart w:id="3"/>
+      <w:r>
+        <w:rPr>
+          <w:noProof/>
+        </w:rPr>
         <w:drawing>
-          <wp:inline wp14:editId="1750C512" wp14:anchorId="1464747C">
-            <wp:extent cx="5943600" cy="1562100"/>
-            <wp:effectExtent l="0" t="0" r="0" b="0"/>
-            <wp:docPr id="856366726" name="" title=""/>
+          <wp:inline distT="0" distB="0" distL="0" distR="0" wp14:anchorId="32C97937" wp14:editId="37B97199">
+            <wp:extent cx="5934710" cy="1041400"/>
+            <wp:effectExtent l="0" t="0" r="8890" b="6350"/>
+            <wp:docPr id="1463750585" name="Picture 2"/>
             <wp:cNvGraphicFramePr>
-              <a:graphicFrameLocks noChangeAspect="1"/>
+              <a:graphicFrameLocks xmlns:a="http://schemas.openxmlformats.org/drawingml/2006/main" noChangeAspect="1"/>
             </wp:cNvGraphicFramePr>
-            <a:graphic>
+            <a:graphic xmlns:a="http://schemas.openxmlformats.org/drawingml/2006/main">
               <a:graphicData uri="http://schemas.openxmlformats.org/drawingml/2006/picture">
-                <pic:pic>
+                <pic:pic xmlns:pic="http://schemas.openxmlformats.org/drawingml/2006/picture">
                   <pic:nvPicPr>
-                    <pic:cNvPr id="0" name=""/>
-                    <pic:cNvPicPr/>
+                    <pic:cNvPr id="0" name="Picture 2"/>
+                    <pic:cNvPicPr>
+                      <a:picLocks noChangeAspect="1" noChangeArrowheads="1"/>
+                    </pic:cNvPicPr>
                   </pic:nvPicPr>
                   <pic:blipFill>
-                    <a:blip r:embed="Ra1153f95dc7b44f9">
+                    <a:blip r:embed="rId11" cstate="print">
                       <a:extLst>
-                        <a:ext xmlns:a="http://schemas.openxmlformats.org/drawingml/2006/main" uri="{28A0092B-C50C-407E-A947-70E740481C1C}">
-                          <a14:useLocalDpi val="0"/>
+                        <a:ext uri="{28A0092B-C50C-407E-A947-70E740481C1C}">
+                          <a14:useLocalDpi xmlns:a14="http://schemas.microsoft.com/office/drawing/2010/main" val="0"/>
                         </a:ext>
                       </a:extLst>
                     </a:blip>
+                    <a:srcRect/>
                     <a:stretch>
                       <a:fillRect/>
                     </a:stretch>
                   </pic:blipFill>
-                  <pic:spPr>
+                  <pic:spPr bwMode="auto">
                     <a:xfrm>
                       <a:off x="0" y="0"/>
-                      <a:ext cx="5943600" cy="1562100"/>
+                      <a:ext cx="5934710" cy="1041400"/>
                     </a:xfrm>
                     <a:prstGeom prst="rect">
                       <a:avLst/>
                     </a:prstGeom>
+                    <a:noFill/>
+                    <a:ln>
+                      <a:noFill/>
+                    </a:ln>
                   </pic:spPr>
                 </pic:pic>
               </a:graphicData>
@@ -220,65 +226,62 @@
           </wp:inline>
         </w:drawing>
       </w:r>
-      <w:commentRangeEnd w:id="800283923"/>
+      <w:commentRangeEnd w:id="3"/>
       <w:r>
         <w:rPr>
           <w:rStyle w:val="CommentReference"/>
         </w:rPr>
-        <w:commentReference w:id="800283923"/>
+        <w:commentReference w:id="3"/>
       </w:r>
     </w:p>
     <w:p>
-      <w:pPr>
-        <w:pStyle w:val="Normal"/>
-      </w:pPr>
-    </w:p>
-    <w:p>
-      <w:pPr>
-        <w:pStyle w:val="Normal"/>
-      </w:pPr>
-    </w:p>
-    <w:p>
-      <w:pPr>
-        <w:pStyle w:val="Normal"/>
-      </w:pPr>
-      <w:commentRangeStart w:id="778563285"/>
-      <w:r>
+      <w:commentRangeStart w:id="4"/>
+      <w:r>
+        <w:rPr>
+          <w:noProof/>
+        </w:rPr>
         <w:drawing>
-          <wp:inline wp14:editId="3ED1BF09" wp14:anchorId="1C2C8F27">
-            <wp:extent cx="5943600" cy="2057400"/>
+          <wp:inline distT="0" distB="0" distL="0" distR="0" wp14:anchorId="336C704A" wp14:editId="04FB4CAE">
+            <wp:extent cx="5943600" cy="1009650"/>
             <wp:effectExtent l="0" t="0" r="0" b="0"/>
-            <wp:docPr id="1881870713" name="" title=""/>
+            <wp:docPr id="1727558543" name="Picture 3"/>
             <wp:cNvGraphicFramePr>
-              <a:graphicFrameLocks noChangeAspect="1"/>
+              <a:graphicFrameLocks xmlns:a="http://schemas.openxmlformats.org/drawingml/2006/main" noChangeAspect="1"/>
             </wp:cNvGraphicFramePr>
-            <a:graphic>
+            <a:graphic xmlns:a="http://schemas.openxmlformats.org/drawingml/2006/main">
               <a:graphicData uri="http://schemas.openxmlformats.org/drawingml/2006/picture">
-                <pic:pic>
+                <pic:pic xmlns:pic="http://schemas.openxmlformats.org/drawingml/2006/picture">
                   <pic:nvPicPr>
-                    <pic:cNvPr id="0" name=""/>
-                    <pic:cNvPicPr/>
+                    <pic:cNvPr id="0" name="Picture 3"/>
+                    <pic:cNvPicPr>
+                      <a:picLocks noChangeAspect="1" noChangeArrowheads="1"/>
+                    </pic:cNvPicPr>
                   </pic:nvPicPr>
                   <pic:blipFill>
-                    <a:blip r:embed="Rad5ef87d286243d6">
+                    <a:blip r:embed="rId12" cstate="print">
                       <a:extLst>
-                        <a:ext xmlns:a="http://schemas.openxmlformats.org/drawingml/2006/main" uri="{28A0092B-C50C-407E-A947-70E740481C1C}">
-                          <a14:useLocalDpi val="0"/>
+                        <a:ext uri="{28A0092B-C50C-407E-A947-70E740481C1C}">
+                          <a14:useLocalDpi xmlns:a14="http://schemas.microsoft.com/office/drawing/2010/main" val="0"/>
                         </a:ext>
                       </a:extLst>
                     </a:blip>
+                    <a:srcRect/>
                     <a:stretch>
                       <a:fillRect/>
                     </a:stretch>
                   </pic:blipFill>
-                  <pic:spPr>
+                  <pic:spPr bwMode="auto">
                     <a:xfrm>
                       <a:off x="0" y="0"/>
-                      <a:ext cx="5943600" cy="2057400"/>
+                      <a:ext cx="5943600" cy="1009650"/>
                     </a:xfrm>
                     <a:prstGeom prst="rect">
                       <a:avLst/>
                     </a:prstGeom>
+                    <a:noFill/>
+                    <a:ln>
+                      <a:noFill/>
+                    </a:ln>
                   </pic:spPr>
                 </pic:pic>
               </a:graphicData>
@@ -286,35 +289,103 @@
           </wp:inline>
         </w:drawing>
       </w:r>
-      <w:commentRangeEnd w:id="778563285"/>
+      <w:commentRangeEnd w:id="4"/>
       <w:r>
         <w:rPr>
           <w:rStyle w:val="CommentReference"/>
         </w:rPr>
-        <w:commentReference w:id="778563285"/>
-      </w:r>
-      <w:commentRangeStart w:id="551423974"/>
-      <w:r>
+        <w:commentReference w:id="4"/>
+      </w:r>
+    </w:p>
+    <w:p/>
+    <w:p>
+      <w:commentRangeStart w:id="5"/>
+      <w:r>
+        <w:rPr>
+          <w:noProof/>
+        </w:rPr>
+        <w:lastRenderedPageBreak/>
         <w:drawing>
-          <wp:inline wp14:editId="55AF3EA0" wp14:anchorId="39F013DF">
+          <wp:inline distT="0" distB="0" distL="0" distR="0" wp14:anchorId="54DF9C9A" wp14:editId="58E28453">
+            <wp:extent cx="5934710" cy="1036320"/>
+            <wp:effectExtent l="0" t="0" r="8890" b="0"/>
+            <wp:docPr id="1427470722" name="Picture 4"/>
+            <wp:cNvGraphicFramePr>
+              <a:graphicFrameLocks xmlns:a="http://schemas.openxmlformats.org/drawingml/2006/main" noChangeAspect="1"/>
+            </wp:cNvGraphicFramePr>
+            <a:graphic xmlns:a="http://schemas.openxmlformats.org/drawingml/2006/main">
+              <a:graphicData uri="http://schemas.openxmlformats.org/drawingml/2006/picture">
+                <pic:pic xmlns:pic="http://schemas.openxmlformats.org/drawingml/2006/picture">
+                  <pic:nvPicPr>
+                    <pic:cNvPr id="0" name="Picture 4"/>
+                    <pic:cNvPicPr>
+                      <a:picLocks noChangeAspect="1" noChangeArrowheads="1"/>
+                    </pic:cNvPicPr>
+                  </pic:nvPicPr>
+                  <pic:blipFill>
+                    <a:blip r:embed="rId13" cstate="print">
+                      <a:extLst>
+                        <a:ext uri="{28A0092B-C50C-407E-A947-70E740481C1C}">
+                          <a14:useLocalDpi xmlns:a14="http://schemas.microsoft.com/office/drawing/2010/main" val="0"/>
+                        </a:ext>
+                      </a:extLst>
+                    </a:blip>
+                    <a:srcRect/>
+                    <a:stretch>
+                      <a:fillRect/>
+                    </a:stretch>
+                  </pic:blipFill>
+                  <pic:spPr bwMode="auto">
+                    <a:xfrm>
+                      <a:off x="0" y="0"/>
+                      <a:ext cx="5934710" cy="1036320"/>
+                    </a:xfrm>
+                    <a:prstGeom prst="rect">
+                      <a:avLst/>
+                    </a:prstGeom>
+                    <a:noFill/>
+                    <a:ln>
+                      <a:noFill/>
+                    </a:ln>
+                  </pic:spPr>
+                </pic:pic>
+              </a:graphicData>
+            </a:graphic>
+          </wp:inline>
+        </w:drawing>
+      </w:r>
+      <w:commentRangeEnd w:id="5"/>
+      <w:r>
+        <w:rPr>
+          <w:rStyle w:val="CommentReference"/>
+        </w:rPr>
+        <w:commentReference w:id="5"/>
+      </w:r>
+      <w:commentRangeStart w:id="6"/>
+      <w:r>
+        <w:rPr>
+          <w:noProof/>
+        </w:rPr>
+        <w:drawing>
+          <wp:inline distT="0" distB="0" distL="0" distR="0" wp14:anchorId="39F013DF" wp14:editId="05BD5D91">
             <wp:extent cx="5943600" cy="5067298"/>
             <wp:effectExtent l="0" t="0" r="0" b="0"/>
-            <wp:docPr id="1442304639" name="" title=""/>
+            <wp:docPr id="1442304639" name="Picture 1442304639"/>
             <wp:cNvGraphicFramePr>
-              <a:graphicFrameLocks noChangeAspect="1"/>
+              <a:graphicFrameLocks xmlns:a="http://schemas.openxmlformats.org/drawingml/2006/main" noChangeAspect="1"/>
             </wp:cNvGraphicFramePr>
-            <a:graphic>
+            <a:graphic xmlns:a="http://schemas.openxmlformats.org/drawingml/2006/main">
               <a:graphicData uri="http://schemas.openxmlformats.org/drawingml/2006/picture">
-                <pic:pic>
+                <pic:pic xmlns:pic="http://schemas.openxmlformats.org/drawingml/2006/picture">
                   <pic:nvPicPr>
                     <pic:cNvPr id="0" name=""/>
                     <pic:cNvPicPr/>
                   </pic:nvPicPr>
                   <pic:blipFill>
-                    <a:blip r:embed="Re2e894bd08714951">
+                    <a:blip r:embed="rId14">
                       <a:extLst>
-                        <a:ext xmlns:a="http://schemas.openxmlformats.org/drawingml/2006/main" uri="{28A0092B-C50C-407E-A947-70E740481C1C}">
-                          <a14:useLocalDpi val="0"/>
+                        <a:ext uri="{28A0092B-C50C-407E-A947-70E740481C1C}">
+                          <a14:useLocalDpi xmlns:a14="http://schemas.microsoft.com/office/drawing/2010/main" val="0"/>
                         </a:ext>
                       </a:extLst>
                     </a:blip>
@@ -337,50 +408,40 @@
           </wp:inline>
         </w:drawing>
       </w:r>
-      <w:commentRangeEnd w:id="551423974"/>
+      <w:commentRangeEnd w:id="6"/>
+      <w:r>
+        <w:commentReference w:id="6"/>
+      </w:r>
+    </w:p>
+    <w:p/>
+    <w:p/>
+    <w:p>
+      <w:commentRangeStart w:id="7"/>
       <w:r>
         <w:rPr>
-          <w:rStyle w:val="CommentReference"/>
+          <w:noProof/>
         </w:rPr>
-        <w:commentReference w:id="551423974"/>
-      </w:r>
-    </w:p>
-    <w:p>
-      <w:pPr>
-        <w:pStyle w:val="Normal"/>
-      </w:pPr>
-    </w:p>
-    <w:p>
-      <w:pPr>
-        <w:pStyle w:val="Normal"/>
-      </w:pPr>
-    </w:p>
-    <w:p>
-      <w:pPr>
-        <w:pStyle w:val="Normal"/>
-      </w:pPr>
-      <w:commentRangeStart w:id="610696470"/>
-      <w:r>
+        <w:lastRenderedPageBreak/>
         <w:drawing>
-          <wp:inline wp14:editId="0B76CEC1" wp14:anchorId="26ED978A">
+          <wp:inline distT="0" distB="0" distL="0" distR="0" wp14:anchorId="26ED978A" wp14:editId="0B76CEC1">
             <wp:extent cx="5943600" cy="3762375"/>
             <wp:effectExtent l="0" t="0" r="0" b="0"/>
-            <wp:docPr id="652345065" name="" title=""/>
+            <wp:docPr id="652345065" name="Picture 652345065"/>
             <wp:cNvGraphicFramePr>
-              <a:graphicFrameLocks noChangeAspect="1"/>
+              <a:graphicFrameLocks xmlns:a="http://schemas.openxmlformats.org/drawingml/2006/main" noChangeAspect="1"/>
             </wp:cNvGraphicFramePr>
-            <a:graphic>
+            <a:graphic xmlns:a="http://schemas.openxmlformats.org/drawingml/2006/main">
               <a:graphicData uri="http://schemas.openxmlformats.org/drawingml/2006/picture">
-                <pic:pic>
+                <pic:pic xmlns:pic="http://schemas.openxmlformats.org/drawingml/2006/picture">
                   <pic:nvPicPr>
                     <pic:cNvPr id="0" name=""/>
                     <pic:cNvPicPr/>
                   </pic:nvPicPr>
                   <pic:blipFill>
-                    <a:blip r:embed="R0a427c2e55364255">
+                    <a:blip r:embed="rId15">
                       <a:extLst>
-                        <a:ext xmlns:a="http://schemas.openxmlformats.org/drawingml/2006/main" uri="{28A0092B-C50C-407E-A947-70E740481C1C}">
-                          <a14:useLocalDpi val="0"/>
+                        <a:ext uri="{28A0092B-C50C-407E-A947-70E740481C1C}">
+                          <a14:useLocalDpi xmlns:a14="http://schemas.microsoft.com/office/drawing/2010/main" val="0"/>
                         </a:ext>
                       </a:extLst>
                     </a:blip>
@@ -403,35 +464,35 @@
           </wp:inline>
         </w:drawing>
       </w:r>
-      <w:commentRangeEnd w:id="610696470"/>
+      <w:commentRangeEnd w:id="7"/>
+      <w:r>
+        <w:commentReference w:id="7"/>
+      </w:r>
+      <w:commentRangeStart w:id="8"/>
       <w:r>
         <w:rPr>
-          <w:rStyle w:val="CommentReference"/>
+          <w:noProof/>
         </w:rPr>
-        <w:commentReference w:id="610696470"/>
-      </w:r>
-      <w:commentRangeStart w:id="1584937830"/>
-      <w:r>
         <w:drawing>
-          <wp:inline wp14:editId="572AB62A" wp14:anchorId="002DB293">
+          <wp:inline distT="0" distB="0" distL="0" distR="0" wp14:anchorId="002DB293" wp14:editId="572AB62A">
             <wp:extent cx="5943600" cy="1581150"/>
             <wp:effectExtent l="0" t="0" r="0" b="0"/>
-            <wp:docPr id="810060824" name="" title=""/>
+            <wp:docPr id="810060824" name="Picture 810060824"/>
             <wp:cNvGraphicFramePr>
-              <a:graphicFrameLocks noChangeAspect="1"/>
+              <a:graphicFrameLocks xmlns:a="http://schemas.openxmlformats.org/drawingml/2006/main" noChangeAspect="1"/>
             </wp:cNvGraphicFramePr>
-            <a:graphic>
+            <a:graphic xmlns:a="http://schemas.openxmlformats.org/drawingml/2006/main">
               <a:graphicData uri="http://schemas.openxmlformats.org/drawingml/2006/picture">
-                <pic:pic>
+                <pic:pic xmlns:pic="http://schemas.openxmlformats.org/drawingml/2006/picture">
                   <pic:nvPicPr>
                     <pic:cNvPr id="0" name=""/>
                     <pic:cNvPicPr/>
                   </pic:nvPicPr>
                   <pic:blipFill>
-                    <a:blip r:embed="R18a45eeecc4643ec">
+                    <a:blip r:embed="rId16">
                       <a:extLst>
-                        <a:ext xmlns:a="http://schemas.openxmlformats.org/drawingml/2006/main" uri="{28A0092B-C50C-407E-A947-70E740481C1C}">
-                          <a14:useLocalDpi val="0"/>
+                        <a:ext uri="{28A0092B-C50C-407E-A947-70E740481C1C}">
+                          <a14:useLocalDpi xmlns:a14="http://schemas.microsoft.com/office/drawing/2010/main" val="0"/>
                         </a:ext>
                       </a:extLst>
                     </a:blip>
@@ -454,35 +515,36 @@
           </wp:inline>
         </w:drawing>
       </w:r>
-      <w:commentRangeEnd w:id="1584937830"/>
+      <w:commentRangeEnd w:id="8"/>
+      <w:r>
+        <w:lastRenderedPageBreak/>
+        <w:commentReference w:id="8"/>
+      </w:r>
+      <w:commentRangeStart w:id="9"/>
       <w:r>
         <w:rPr>
-          <w:rStyle w:val="CommentReference"/>
+          <w:noProof/>
         </w:rPr>
-        <w:commentReference w:id="1584937830"/>
-      </w:r>
-      <w:commentRangeStart w:id="952153704"/>
-      <w:r>
         <w:drawing>
-          <wp:inline wp14:editId="4BE7408D" wp14:anchorId="7A337F76">
+          <wp:inline distT="0" distB="0" distL="0" distR="0" wp14:anchorId="7A337F76" wp14:editId="4BE7408D">
             <wp:extent cx="5943600" cy="5019676"/>
             <wp:effectExtent l="0" t="0" r="0" b="0"/>
-            <wp:docPr id="1857818515" name="" title=""/>
+            <wp:docPr id="1857818515" name="Picture 1857818515"/>
             <wp:cNvGraphicFramePr>
-              <a:graphicFrameLocks noChangeAspect="1"/>
+              <a:graphicFrameLocks xmlns:a="http://schemas.openxmlformats.org/drawingml/2006/main" noChangeAspect="1"/>
             </wp:cNvGraphicFramePr>
-            <a:graphic>
+            <a:graphic xmlns:a="http://schemas.openxmlformats.org/drawingml/2006/main">
               <a:graphicData uri="http://schemas.openxmlformats.org/drawingml/2006/picture">
-                <pic:pic>
+                <pic:pic xmlns:pic="http://schemas.openxmlformats.org/drawingml/2006/picture">
                   <pic:nvPicPr>
                     <pic:cNvPr id="0" name=""/>
                     <pic:cNvPicPr/>
                   </pic:nvPicPr>
                   <pic:blipFill>
-                    <a:blip r:embed="Ra04cd32f3ae14d63">
+                    <a:blip r:embed="rId17">
                       <a:extLst>
-                        <a:ext xmlns:a="http://schemas.openxmlformats.org/drawingml/2006/main" uri="{28A0092B-C50C-407E-A947-70E740481C1C}">
-                          <a14:useLocalDpi val="0"/>
+                        <a:ext uri="{28A0092B-C50C-407E-A947-70E740481C1C}">
+                          <a14:useLocalDpi xmlns:a14="http://schemas.microsoft.com/office/drawing/2010/main" val="0"/>
                         </a:ext>
                       </a:extLst>
                     </a:blip>
@@ -505,60 +567,42 @@
           </wp:inline>
         </w:drawing>
       </w:r>
-      <w:commentRangeEnd w:id="952153704"/>
+      <w:commentRangeEnd w:id="9"/>
+      <w:r>
+        <w:commentReference w:id="9"/>
+      </w:r>
+    </w:p>
+    <w:p/>
+    <w:p/>
+    <w:p/>
+    <w:p/>
+    <w:p>
+      <w:commentRangeStart w:id="10"/>
       <w:r>
         <w:rPr>
-          <w:rStyle w:val="CommentReference"/>
+          <w:noProof/>
         </w:rPr>
-        <w:commentReference w:id="952153704"/>
-      </w:r>
-    </w:p>
-    <w:p>
-      <w:pPr>
-        <w:pStyle w:val="Normal"/>
-      </w:pPr>
-    </w:p>
-    <w:p>
-      <w:pPr>
-        <w:pStyle w:val="Normal"/>
-      </w:pPr>
-    </w:p>
-    <w:p>
-      <w:pPr>
-        <w:pStyle w:val="Normal"/>
-      </w:pPr>
-    </w:p>
-    <w:p>
-      <w:pPr>
-        <w:pStyle w:val="Normal"/>
-      </w:pPr>
-    </w:p>
-    <w:p>
-      <w:pPr>
-        <w:pStyle w:val="Normal"/>
-      </w:pPr>
-      <w:commentRangeStart w:id="145580782"/>
-      <w:r>
+        <w:lastRenderedPageBreak/>
         <w:drawing>
-          <wp:inline wp14:editId="2B9E36CE" wp14:anchorId="43BD990F">
+          <wp:inline distT="0" distB="0" distL="0" distR="0" wp14:anchorId="43BD990F" wp14:editId="2B9E36CE">
             <wp:extent cx="5943600" cy="2524125"/>
             <wp:effectExtent l="0" t="0" r="0" b="0"/>
-            <wp:docPr id="115804469" name="" title=""/>
+            <wp:docPr id="115804469" name="Picture 115804469"/>
             <wp:cNvGraphicFramePr>
-              <a:graphicFrameLocks noChangeAspect="1"/>
+              <a:graphicFrameLocks xmlns:a="http://schemas.openxmlformats.org/drawingml/2006/main" noChangeAspect="1"/>
             </wp:cNvGraphicFramePr>
-            <a:graphic>
+            <a:graphic xmlns:a="http://schemas.openxmlformats.org/drawingml/2006/main">
               <a:graphicData uri="http://schemas.openxmlformats.org/drawingml/2006/picture">
-                <pic:pic>
+                <pic:pic xmlns:pic="http://schemas.openxmlformats.org/drawingml/2006/picture">
                   <pic:nvPicPr>
                     <pic:cNvPr id="0" name=""/>
                     <pic:cNvPicPr/>
                   </pic:nvPicPr>
                   <pic:blipFill>
-                    <a:blip r:embed="Rc1a6bb3ecf6847bc">
+                    <a:blip r:embed="rId18">
                       <a:extLst>
-                        <a:ext xmlns:a="http://schemas.openxmlformats.org/drawingml/2006/main" uri="{28A0092B-C50C-407E-A947-70E740481C1C}">
-                          <a14:useLocalDpi val="0"/>
+                        <a:ext uri="{28A0092B-C50C-407E-A947-70E740481C1C}">
+                          <a14:useLocalDpi xmlns:a14="http://schemas.microsoft.com/office/drawing/2010/main" val="0"/>
                         </a:ext>
                       </a:extLst>
                     </a:blip>
@@ -581,35 +625,35 @@
           </wp:inline>
         </w:drawing>
       </w:r>
-      <w:commentRangeEnd w:id="145580782"/>
+      <w:commentRangeEnd w:id="10"/>
+      <w:r>
+        <w:commentReference w:id="10"/>
+      </w:r>
+      <w:commentRangeStart w:id="11"/>
       <w:r>
         <w:rPr>
-          <w:rStyle w:val="CommentReference"/>
+          <w:noProof/>
         </w:rPr>
-        <w:commentReference w:id="145580782"/>
-      </w:r>
-      <w:commentRangeStart w:id="289588773"/>
-      <w:r>
         <w:drawing>
-          <wp:inline wp14:editId="2E81B402" wp14:anchorId="1E1AEA52">
+          <wp:inline distT="0" distB="0" distL="0" distR="0" wp14:anchorId="1E1AEA52" wp14:editId="6E735075">
             <wp:extent cx="5943600" cy="4171950"/>
             <wp:effectExtent l="0" t="0" r="0" b="0"/>
-            <wp:docPr id="1002803018" name="" title=""/>
+            <wp:docPr id="1002803018" name="Picture 1002803018"/>
             <wp:cNvGraphicFramePr>
-              <a:graphicFrameLocks noChangeAspect="1"/>
+              <a:graphicFrameLocks xmlns:a="http://schemas.openxmlformats.org/drawingml/2006/main" noChangeAspect="1"/>
             </wp:cNvGraphicFramePr>
-            <a:graphic>
+            <a:graphic xmlns:a="http://schemas.openxmlformats.org/drawingml/2006/main">
               <a:graphicData uri="http://schemas.openxmlformats.org/drawingml/2006/picture">
-                <pic:pic>
+                <pic:pic xmlns:pic="http://schemas.openxmlformats.org/drawingml/2006/picture">
                   <pic:nvPicPr>
                     <pic:cNvPr id="0" name=""/>
                     <pic:cNvPicPr/>
                   </pic:nvPicPr>
                   <pic:blipFill>
-                    <a:blip r:embed="R462009fbc1c94681">
+                    <a:blip r:embed="rId19" cstate="print">
                       <a:extLst>
-                        <a:ext xmlns:a="http://schemas.openxmlformats.org/drawingml/2006/main" uri="{28A0092B-C50C-407E-A947-70E740481C1C}">
-                          <a14:useLocalDpi val="0"/>
+                        <a:ext uri="{28A0092B-C50C-407E-A947-70E740481C1C}">
+                          <a14:useLocalDpi xmlns:a14="http://schemas.microsoft.com/office/drawing/2010/main" val="0"/>
                         </a:ext>
                       </a:extLst>
                     </a:blip>
@@ -632,35 +676,36 @@
           </wp:inline>
         </w:drawing>
       </w:r>
-      <w:commentRangeEnd w:id="289588773"/>
+      <w:commentRangeEnd w:id="11"/>
+      <w:r>
+        <w:lastRenderedPageBreak/>
+        <w:commentReference w:id="11"/>
+      </w:r>
+      <w:commentRangeStart w:id="12"/>
       <w:r>
         <w:rPr>
-          <w:rStyle w:val="CommentReference"/>
+          <w:noProof/>
         </w:rPr>
-        <w:commentReference w:id="289588773"/>
-      </w:r>
-      <w:commentRangeStart w:id="1954712067"/>
-      <w:r>
         <w:drawing>
-          <wp:inline wp14:editId="312BA1B1" wp14:anchorId="6163B392">
+          <wp:inline distT="0" distB="0" distL="0" distR="0" wp14:anchorId="6163B392" wp14:editId="30816102">
             <wp:extent cx="5943600" cy="3390900"/>
             <wp:effectExtent l="0" t="0" r="0" b="0"/>
-            <wp:docPr id="402833236" name="" title=""/>
+            <wp:docPr id="402833236" name="Picture 402833236"/>
             <wp:cNvGraphicFramePr>
-              <a:graphicFrameLocks noChangeAspect="1"/>
+              <a:graphicFrameLocks xmlns:a="http://schemas.openxmlformats.org/drawingml/2006/main" noChangeAspect="1"/>
             </wp:cNvGraphicFramePr>
-            <a:graphic>
+            <a:graphic xmlns:a="http://schemas.openxmlformats.org/drawingml/2006/main">
               <a:graphicData uri="http://schemas.openxmlformats.org/drawingml/2006/picture">
-                <pic:pic>
+                <pic:pic xmlns:pic="http://schemas.openxmlformats.org/drawingml/2006/picture">
                   <pic:nvPicPr>
                     <pic:cNvPr id="0" name=""/>
                     <pic:cNvPicPr/>
                   </pic:nvPicPr>
                   <pic:blipFill>
-                    <a:blip r:embed="Raad47c9d77d94aea">
+                    <a:blip r:embed="rId20" cstate="print">
                       <a:extLst>
-                        <a:ext xmlns:a="http://schemas.openxmlformats.org/drawingml/2006/main" uri="{28A0092B-C50C-407E-A947-70E740481C1C}">
-                          <a14:useLocalDpi val="0"/>
+                        <a:ext uri="{28A0092B-C50C-407E-A947-70E740481C1C}">
+                          <a14:useLocalDpi xmlns:a14="http://schemas.microsoft.com/office/drawing/2010/main" val="0"/>
                         </a:ext>
                       </a:extLst>
                     </a:blip>
@@ -683,35 +728,35 @@
           </wp:inline>
         </w:drawing>
       </w:r>
-      <w:commentRangeEnd w:id="1954712067"/>
+      <w:commentRangeEnd w:id="12"/>
+      <w:r>
+        <w:commentReference w:id="12"/>
+      </w:r>
+      <w:commentRangeStart w:id="13"/>
       <w:r>
         <w:rPr>
-          <w:rStyle w:val="CommentReference"/>
+          <w:noProof/>
         </w:rPr>
-        <w:commentReference w:id="1954712067"/>
-      </w:r>
-      <w:commentRangeStart w:id="533836840"/>
-      <w:r>
         <w:drawing>
-          <wp:inline wp14:editId="70C7C750" wp14:anchorId="6BF8C69D">
+          <wp:inline distT="0" distB="0" distL="0" distR="0" wp14:anchorId="6BF8C69D" wp14:editId="511512DC">
             <wp:extent cx="5943600" cy="4191000"/>
             <wp:effectExtent l="0" t="0" r="0" b="0"/>
-            <wp:docPr id="1889472014" name="" title=""/>
+            <wp:docPr id="1889472014" name="Picture 1889472014"/>
             <wp:cNvGraphicFramePr>
-              <a:graphicFrameLocks noChangeAspect="1"/>
+              <a:graphicFrameLocks xmlns:a="http://schemas.openxmlformats.org/drawingml/2006/main" noChangeAspect="1"/>
             </wp:cNvGraphicFramePr>
-            <a:graphic>
+            <a:graphic xmlns:a="http://schemas.openxmlformats.org/drawingml/2006/main">
               <a:graphicData uri="http://schemas.openxmlformats.org/drawingml/2006/picture">
-                <pic:pic>
+                <pic:pic xmlns:pic="http://schemas.openxmlformats.org/drawingml/2006/picture">
                   <pic:nvPicPr>
                     <pic:cNvPr id="0" name=""/>
                     <pic:cNvPicPr/>
                   </pic:nvPicPr>
                   <pic:blipFill>
-                    <a:blip r:embed="R0a86b30e3d824198">
+                    <a:blip r:embed="rId21" cstate="print">
                       <a:extLst>
-                        <a:ext xmlns:a="http://schemas.openxmlformats.org/drawingml/2006/main" uri="{28A0092B-C50C-407E-A947-70E740481C1C}">
-                          <a14:useLocalDpi val="0"/>
+                        <a:ext uri="{28A0092B-C50C-407E-A947-70E740481C1C}">
+                          <a14:useLocalDpi xmlns:a14="http://schemas.microsoft.com/office/drawing/2010/main" val="0"/>
                         </a:ext>
                       </a:extLst>
                     </a:blip>
@@ -734,16 +779,13 @@
           </wp:inline>
         </w:drawing>
       </w:r>
-      <w:commentRangeEnd w:id="533836840"/>
-      <w:r>
-        <w:rPr>
-          <w:rStyle w:val="CommentReference"/>
-        </w:rPr>
-        <w:commentReference w:id="533836840"/>
+      <w:commentRangeEnd w:id="13"/>
+      <w:r>
+        <w:commentReference w:id="13"/>
       </w:r>
     </w:p>
     <w:sectPr>
-      <w:pgSz w:w="12240" w:h="15840" w:orient="portrait"/>
+      <w:pgSz w:w="12240" w:h="15840"/>
       <w:pgMar w:top="1440" w:right="1440" w:bottom="1440" w:left="1440" w:header="720" w:footer="720" w:gutter="0"/>
       <w:cols w:space="720"/>
       <w:docGrid w:linePitch="360"/>
@@ -753,224 +795,167 @@
 </file>
 
 <file path=word/comments.xml><?xml version="1.0" encoding="utf-8"?>
-<w:comments xmlns:w14="http://schemas.microsoft.com/office/word/2010/wordml" xmlns:w="http://schemas.openxmlformats.org/wordprocessingml/2006/main">
-  <w:comment w:initials="SD" w:author="Steffen Devich" w:date="2024-04-14T17:19:06" w:id="660838311">
+<w:comments xmlns:wpc="http://schemas.microsoft.com/office/word/2010/wordprocessingCanvas" xmlns:cx="http://schemas.microsoft.com/office/drawing/2014/chartex" xmlns:cx1="http://schemas.microsoft.com/office/drawing/2015/9/8/chartex" xmlns:cx2="http://schemas.microsoft.com/office/drawing/2015/10/21/chartex" xmlns:cx3="http://schemas.microsoft.com/office/drawing/2016/5/9/chartex" xmlns:cx4="http://schemas.microsoft.com/office/drawing/2016/5/10/chartex" xmlns:cx5="http://schemas.microsoft.com/office/drawing/2016/5/11/chartex" xmlns:cx6="http://schemas.microsoft.com/office/drawing/2016/5/12/chartex" xmlns:cx7="http://schemas.microsoft.com/office/drawing/2016/5/13/chartex" xmlns:cx8="http://schemas.microsoft.com/office/drawing/2016/5/14/chartex" xmlns:mc="http://schemas.openxmlformats.org/markup-compatibility/2006" xmlns:aink="http://schemas.microsoft.com/office/drawing/2016/ink" xmlns:am3d="http://schemas.microsoft.com/office/drawing/2017/model3d" xmlns:o="urn:schemas-microsoft-com:office:office" xmlns:oel="http://schemas.microsoft.com/office/2019/extlst" xmlns:r="http://schemas.openxmlformats.org/officeDocument/2006/relationships" xmlns:m="http://schemas.openxmlformats.org/officeDocument/2006/math" xmlns:v="urn:schemas-microsoft-com:vml" xmlns:wp14="http://schemas.microsoft.com/office/word/2010/wordprocessingDrawing" xmlns:wp="http://schemas.openxmlformats.org/drawingml/2006/wordprocessingDrawing" xmlns:w10="urn:schemas-microsoft-com:office:word" xmlns:w="http://schemas.openxmlformats.org/wordprocessingml/2006/main" xmlns:w14="http://schemas.microsoft.com/office/word/2010/wordml" xmlns:w15="http://schemas.microsoft.com/office/word/2012/wordml" xmlns:w16cex="http://schemas.microsoft.com/office/word/2018/wordml/cex" xmlns:w16cid="http://schemas.microsoft.com/office/word/2016/wordml/cid" xmlns:w16="http://schemas.microsoft.com/office/word/2018/wordml" xmlns:w16sdtdh="http://schemas.microsoft.com/office/word/2020/wordml/sdtdatahash" xmlns:w16se="http://schemas.microsoft.com/office/word/2015/wordml/symex" xmlns:wpg="http://schemas.microsoft.com/office/word/2010/wordprocessingGroup" xmlns:wpi="http://schemas.microsoft.com/office/word/2010/wordprocessingInk" xmlns:wne="http://schemas.microsoft.com/office/word/2006/wordml" xmlns:wps="http://schemas.microsoft.com/office/word/2010/wordprocessingShape" mc:Ignorable="w14 w15 w16se w16cid w16 w16cex w16sdtdh wp14">
+  <w:comment w:id="0" w:author="Steffen Devich" w:date="2024-04-14T17:19:00Z" w:initials="SD">
+    <w:p>
+      <w:r>
+        <w:t>A-1-CurrentRepositoryGraph</w:t>
+      </w:r>
+      <w:r>
+        <w:annotationRef/>
+      </w:r>
+    </w:p>
+  </w:comment>
+  <w:comment w:id="1" w:author="Steffen Devich" w:date="2024-04-14T17:19:00Z" w:initials="SD">
+    <w:p>
+      <w:r>
+        <w:t>B-CloneRepositoryFromGitLab</w:t>
+      </w:r>
+      <w:r>
+        <w:annotationRef/>
+      </w:r>
+    </w:p>
+  </w:comment>
+  <w:comment w:id="2" w:author="Steffen Devich" w:date="2024-04-16T19:50:00Z" w:initials="SD">
     <w:p>
       <w:pPr>
         <w:pStyle w:val="CommentText"/>
       </w:pPr>
       <w:r>
-        <w:rPr/>
-        <w:t>A-1-CurrentRepositoryGraph</w:t>
-      </w:r>
-      <w:r>
         <w:rPr>
           <w:rStyle w:val="CommentReference"/>
         </w:rPr>
         <w:annotationRef/>
       </w:r>
+      <w:r>
+        <w:t>C1-First File Modification and Commit.</w:t>
+      </w:r>
     </w:p>
   </w:comment>
-  <w:comment w:initials="SD" w:author="Steffen Devich" w:date="2024-04-14T17:19:19" w:id="487258113">
+  <w:comment w:id="3" w:author="Steffen Devich" w:date="2024-04-16T19:50:00Z" w:initials="SD">
     <w:p>
       <w:pPr>
         <w:pStyle w:val="CommentText"/>
       </w:pPr>
       <w:r>
-        <w:rPr/>
-        <w:t>B-CloneRepositoryFromGitLab</w:t>
-      </w:r>
-      <w:r>
         <w:rPr>
           <w:rStyle w:val="CommentReference"/>
         </w:rPr>
         <w:annotationRef/>
       </w:r>
+      <w:r>
+        <w:t>C1-Second File Modification and Commit.</w:t>
+      </w:r>
     </w:p>
   </w:comment>
-  <w:comment w:initials="SD" w:author="Steffen Devich" w:date="2024-04-14T17:19:28" w:id="257894075">
+  <w:comment w:id="4" w:author="Steffen Devich" w:date="2024-04-16T19:50:00Z" w:initials="SD">
     <w:p>
       <w:pPr>
         <w:pStyle w:val="CommentText"/>
       </w:pPr>
       <w:r>
-        <w:rPr/>
-        <w:t>C-1-About.htmlChangeCommited</w:t>
-      </w:r>
-      <w:r>
         <w:rPr>
           <w:rStyle w:val="CommentReference"/>
         </w:rPr>
         <w:annotationRef/>
       </w:r>
+      <w:r>
+        <w:t>C1-Third File Modification and Commit.</w:t>
+      </w:r>
     </w:p>
   </w:comment>
-  <w:comment w:initials="SD" w:author="Steffen Devich" w:date="2024-04-14T17:19:35" w:id="800283923">
+  <w:comment w:id="5" w:author="Steffen Devich" w:date="2024-04-16T19:51:00Z" w:initials="SD">
     <w:p>
       <w:pPr>
         <w:pStyle w:val="CommentText"/>
       </w:pPr>
       <w:r>
-        <w:rPr/>
-        <w:t>C-1-Contact.html-2nd-ChangeCommited</w:t>
-      </w:r>
-      <w:r>
         <w:rPr>
           <w:rStyle w:val="CommentReference"/>
         </w:rPr>
         <w:annotationRef/>
       </w:r>
+      <w:r>
+        <w:t>C1-Push 3 Commits to Working Branch.</w:t>
+      </w:r>
     </w:p>
   </w:comment>
-  <w:comment w:initials="SD" w:author="Steffen Devich" w:date="2024-04-14T17:19:46" w:id="778563285">
+  <w:comment w:id="6" w:author="Steffen Devich" w:date="2024-04-14T17:19:00Z" w:initials="SD">
     <w:p>
-      <w:pPr>
-        <w:pStyle w:val="CommentText"/>
-      </w:pPr>
-      <w:r>
-        <w:rPr/>
-        <w:t>C-1-Customer.html-3rd-ChangeCommited</w:t>
-      </w:r>
-      <w:r>
-        <w:rPr>
-          <w:rStyle w:val="CommentReference"/>
-        </w:rPr>
+      <w:r>
+        <w:t>D-CreateTestBranch-PushChangesToReadme</w:t>
+      </w:r>
+      <w:r>
         <w:annotationRef/>
       </w:r>
     </w:p>
   </w:comment>
-  <w:comment w:initials="SD" w:author="Steffen Devich" w:date="2024-04-14T17:19:53" w:id="551423974">
+  <w:comment w:id="7" w:author="Steffen Devich" w:date="2024-04-14T17:20:00Z" w:initials="SD">
     <w:p>
-      <w:pPr>
-        <w:pStyle w:val="CommentText"/>
-      </w:pPr>
-      <w:r>
-        <w:rPr/>
-        <w:t>D-CreateTestBranch-PushChangesToReadme</w:t>
-      </w:r>
-      <w:r>
-        <w:rPr>
-          <w:rStyle w:val="CommentReference"/>
-        </w:rPr>
+      <w:r>
+        <w:t>MergeConflict-Working-TestBranches</w:t>
+      </w:r>
+      <w:r>
         <w:annotationRef/>
       </w:r>
     </w:p>
   </w:comment>
-  <w:comment w:initials="SD" w:author="Steffen Devich" w:date="2024-04-14T17:20:04" w:id="610696470">
+  <w:comment w:id="8" w:author="Steffen Devich" w:date="2024-04-14T17:20:00Z" w:initials="SD">
     <w:p>
-      <w:pPr>
-        <w:pStyle w:val="CommentText"/>
-      </w:pPr>
-      <w:r>
-        <w:rPr/>
-        <w:t>MergeConflict-Working-TestBranches</w:t>
-      </w:r>
-      <w:r>
-        <w:rPr>
-          <w:rStyle w:val="CommentReference"/>
-        </w:rPr>
+      <w:r>
+        <w:t>PushCommitsToRemoteBranch-working</w:t>
+      </w:r>
+      <w:r>
         <w:annotationRef/>
       </w:r>
     </w:p>
   </w:comment>
-  <w:comment w:initials="SD" w:author="Steffen Devich" w:date="2024-04-14T17:20:22" w:id="1584937830">
+  <w:comment w:id="9" w:author="Steffen Devich" w:date="2024-04-14T17:20:00Z" w:initials="SD">
     <w:p>
-      <w:pPr>
-        <w:pStyle w:val="CommentText"/>
-      </w:pPr>
-      <w:r>
-        <w:rPr/>
-        <w:t>PushCommitsToRemoteBranch-working</w:t>
-      </w:r>
-      <w:r>
-        <w:rPr>
-          <w:rStyle w:val="CommentReference"/>
-        </w:rPr>
+      <w:r>
+        <w:t>Resolved-MergeConflict</w:t>
+      </w:r>
+      <w:r>
         <w:annotationRef/>
       </w:r>
     </w:p>
   </w:comment>
-  <w:comment w:initials="SD" w:author="Steffen Devich" w:date="2024-04-14T17:20:35" w:id="952153704">
+  <w:comment w:id="10" w:author="Steffen Devich" w:date="2024-04-14T17:20:00Z" w:initials="SD">
     <w:p>
-      <w:pPr>
-        <w:pStyle w:val="CommentText"/>
-      </w:pPr>
-      <w:r>
-        <w:rPr/>
-        <w:t>Resolved-MergeConflict</w:t>
-      </w:r>
-      <w:r>
-        <w:rPr>
-          <w:rStyle w:val="CommentReference"/>
-        </w:rPr>
+      <w:r>
+        <w:t>TagPushToRepository</w:t>
+      </w:r>
+      <w:r>
         <w:annotationRef/>
       </w:r>
     </w:p>
   </w:comment>
-  <w:comment w:initials="SD" w:author="Steffen Devich" w:date="2024-04-14T17:20:44" w:id="145580782">
+  <w:comment w:id="11" w:author="Steffen Devich" w:date="2024-04-14T17:20:00Z" w:initials="SD">
     <w:p>
-      <w:pPr>
-        <w:pStyle w:val="CommentText"/>
-      </w:pPr>
-      <w:r>
-        <w:rPr/>
-        <w:t>TagPushToRepository</w:t>
-      </w:r>
-      <w:r>
-        <w:rPr>
-          <w:rStyle w:val="CommentReference"/>
-        </w:rPr>
+      <w:r>
+        <w:t>TestBranch-RepositoryGraph</w:t>
+      </w:r>
+      <w:r>
         <w:annotationRef/>
       </w:r>
     </w:p>
   </w:comment>
-  <w:comment w:initials="SD" w:author="Steffen Devich" w:date="2024-04-14T17:20:52" w:id="289588773">
+  <w:comment w:id="12" w:author="Steffen Devich" w:date="2024-04-14T17:21:00Z" w:initials="SD">
     <w:p>
-      <w:pPr>
-        <w:pStyle w:val="CommentText"/>
-      </w:pPr>
-      <w:r>
-        <w:rPr/>
-        <w:t>TestBranch-RepositoryGraph</w:t>
-      </w:r>
-      <w:r>
-        <w:rPr>
-          <w:rStyle w:val="CommentReference"/>
-        </w:rPr>
+      <w:r>
+        <w:t>Working-RepositoryGraph-TagAdded</w:t>
+      </w:r>
+      <w:r>
         <w:annotationRef/>
       </w:r>
     </w:p>
   </w:comment>
-  <w:comment w:initials="SD" w:author="Steffen Devich" w:date="2024-04-14T17:21:01" w:id="1954712067">
+  <w:comment w:id="13" w:author="Steffen Devich" w:date="2024-04-14T17:21:00Z" w:initials="SD">
     <w:p>
-      <w:pPr>
-        <w:pStyle w:val="CommentText"/>
-      </w:pPr>
-      <w:r>
-        <w:rPr/>
-        <w:t>Working-RepositoryGraph-TagAdded</w:t>
-      </w:r>
-      <w:r>
-        <w:rPr>
-          <w:rStyle w:val="CommentReference"/>
-        </w:rPr>
-        <w:annotationRef/>
-      </w:r>
-    </w:p>
-  </w:comment>
-  <w:comment w:initials="SD" w:author="Steffen Devich" w:date="2024-04-14T17:21:10" w:id="533836840">
-    <w:p>
-      <w:pPr>
-        <w:pStyle w:val="CommentText"/>
-      </w:pPr>
-      <w:r>
-        <w:rPr/>
+      <w:r>
         <w:t>Working-RepositoryGrapsh-ResolvedConflict</w:t>
       </w:r>
       <w:r>
-        <w:rPr>
-          <w:rStyle w:val="CommentReference"/>
-        </w:rPr>
         <w:annotationRef/>
       </w:r>
     </w:p>
@@ -979,48 +964,51 @@
 </file>
 
 <file path=word/commentsExtended.xml><?xml version="1.0" encoding="utf-8"?>
-<w15:commentsEx xmlns:mc="http://schemas.openxmlformats.org/markup-compatibility/2006" xmlns:w15="http://schemas.microsoft.com/office/word/2012/wordml" mc:Ignorable="w15">
-  <w15:commentEx w15:done="0" w15:paraId="4431F081"/>
-  <w15:commentEx w15:done="0" w15:paraId="1FA4BECE"/>
-  <w15:commentEx w15:done="0" w15:paraId="50D07F19"/>
-  <w15:commentEx w15:done="0" w15:paraId="7D673325"/>
-  <w15:commentEx w15:done="0" w15:paraId="73B0C29A"/>
-  <w15:commentEx w15:done="0" w15:paraId="4F4205B3"/>
-  <w15:commentEx w15:done="0" w15:paraId="4C18ACD0"/>
-  <w15:commentEx w15:done="0" w15:paraId="73592A5C"/>
-  <w15:commentEx w15:done="0" w15:paraId="7ED54DC9"/>
-  <w15:commentEx w15:done="0" w15:paraId="719AD957"/>
-  <w15:commentEx w15:done="0" w15:paraId="56A23519"/>
-  <w15:commentEx w15:done="0" w15:paraId="3267CBE0"/>
-  <w15:commentEx w15:done="0" w15:paraId="3C1558BD"/>
+<w15:commentsEx xmlns:wpc="http://schemas.microsoft.com/office/word/2010/wordprocessingCanvas" xmlns:cx="http://schemas.microsoft.com/office/drawing/2014/chartex" xmlns:cx1="http://schemas.microsoft.com/office/drawing/2015/9/8/chartex" xmlns:cx2="http://schemas.microsoft.com/office/drawing/2015/10/21/chartex" xmlns:cx3="http://schemas.microsoft.com/office/drawing/2016/5/9/chartex" xmlns:cx4="http://schemas.microsoft.com/office/drawing/2016/5/10/chartex" xmlns:cx5="http://schemas.microsoft.com/office/drawing/2016/5/11/chartex" xmlns:cx6="http://schemas.microsoft.com/office/drawing/2016/5/12/chartex" xmlns:cx7="http://schemas.microsoft.com/office/drawing/2016/5/13/chartex" xmlns:cx8="http://schemas.microsoft.com/office/drawing/2016/5/14/chartex" xmlns:mc="http://schemas.openxmlformats.org/markup-compatibility/2006" xmlns:aink="http://schemas.microsoft.com/office/drawing/2016/ink" xmlns:am3d="http://schemas.microsoft.com/office/drawing/2017/model3d" xmlns:o="urn:schemas-microsoft-com:office:office" xmlns:oel="http://schemas.microsoft.com/office/2019/extlst" xmlns:r="http://schemas.openxmlformats.org/officeDocument/2006/relationships" xmlns:m="http://schemas.openxmlformats.org/officeDocument/2006/math" xmlns:v="urn:schemas-microsoft-com:vml" xmlns:wp14="http://schemas.microsoft.com/office/word/2010/wordprocessingDrawing" xmlns:wp="http://schemas.openxmlformats.org/drawingml/2006/wordprocessingDrawing" xmlns:w10="urn:schemas-microsoft-com:office:word" xmlns:w="http://schemas.openxmlformats.org/wordprocessingml/2006/main" xmlns:w14="http://schemas.microsoft.com/office/word/2010/wordml" xmlns:w15="http://schemas.microsoft.com/office/word/2012/wordml" xmlns:w16cex="http://schemas.microsoft.com/office/word/2018/wordml/cex" xmlns:w16cid="http://schemas.microsoft.com/office/word/2016/wordml/cid" xmlns:w16="http://schemas.microsoft.com/office/word/2018/wordml" xmlns:w16sdtdh="http://schemas.microsoft.com/office/word/2020/wordml/sdtdatahash" xmlns:w16se="http://schemas.microsoft.com/office/word/2015/wordml/symex" xmlns:wpg="http://schemas.microsoft.com/office/word/2010/wordprocessingGroup" xmlns:wpi="http://schemas.microsoft.com/office/word/2010/wordprocessingInk" xmlns:wne="http://schemas.microsoft.com/office/word/2006/wordml" xmlns:wps="http://schemas.microsoft.com/office/word/2010/wordprocessingShape" mc:Ignorable="w14 w15 w16se w16cid w16 w16cex w16sdtdh wp14">
+  <w15:commentEx w15:paraId="4431F081" w15:done="0"/>
+  <w15:commentEx w15:paraId="1FA4BECE" w15:done="0"/>
+  <w15:commentEx w15:paraId="3F5D7BBD" w15:done="0"/>
+  <w15:commentEx w15:paraId="617AA237" w15:done="0"/>
+  <w15:commentEx w15:paraId="2C823F94" w15:done="0"/>
+  <w15:commentEx w15:paraId="51CE5A25" w15:done="0"/>
+  <w15:commentEx w15:paraId="4F4205B3" w15:done="0"/>
+  <w15:commentEx w15:paraId="4C18ACD0" w15:done="0"/>
+  <w15:commentEx w15:paraId="73592A5C" w15:done="0"/>
+  <w15:commentEx w15:paraId="7ED54DC9" w15:done="0"/>
+  <w15:commentEx w15:paraId="719AD957" w15:done="0"/>
+  <w15:commentEx w15:paraId="56A23519" w15:done="0"/>
+  <w15:commentEx w15:paraId="3267CBE0" w15:done="0"/>
+  <w15:commentEx w15:paraId="3C1558BD" w15:done="0"/>
 </w15:commentsEx>
 </file>
 
 <file path=word/commentsExtensible.xml><?xml version="1.0" encoding="utf-8"?>
-<w16cex:commentsExtensible xmlns:w16="http://schemas.microsoft.com/office/word/2018/wordml" xmlns:w16cex="http://schemas.microsoft.com/office/word/2018/wordml/cex" xmlns:mc="http://schemas.openxmlformats.org/markup-compatibility/2006" mc:Ignorable="w16 w16cex">
-  <w16cex:commentExtensible w16cex:durableId="4097D32A" w16cex:dateUtc="2024-04-14T22:19:06.582Z"/>
-  <w16cex:commentExtensible w16cex:durableId="3B5EE9C8" w16cex:dateUtc="2024-04-14T22:19:19.37Z"/>
-  <w16cex:commentExtensible w16cex:durableId="41A3CFE3" w16cex:dateUtc="2024-04-14T22:19:28.15Z"/>
-  <w16cex:commentExtensible w16cex:durableId="382C2899" w16cex:dateUtc="2024-04-14T22:19:35.675Z"/>
-  <w16cex:commentExtensible w16cex:durableId="10CB3481" w16cex:dateUtc="2024-04-14T22:19:46.647Z"/>
-  <w16cex:commentExtensible w16cex:durableId="1DADE3B6" w16cex:dateUtc="2024-04-14T22:19:53.852Z"/>
-  <w16cex:commentExtensible w16cex:durableId="049835F1" w16cex:dateUtc="2024-04-14T22:20:04.65Z"/>
-  <w16cex:commentExtensible w16cex:durableId="76BBF39A" w16cex:dateUtc="2024-04-14T22:20:22.166Z"/>
-  <w16cex:commentExtensible w16cex:durableId="7A763F89" w16cex:dateUtc="2024-04-14T22:20:35.379Z"/>
-  <w16cex:commentExtensible w16cex:durableId="7134A15C" w16cex:dateUtc="2024-04-14T22:20:44.356Z"/>
-  <w16cex:commentExtensible w16cex:durableId="49127173" w16cex:dateUtc="2024-04-14T22:20:52.942Z"/>
-  <w16cex:commentExtensible w16cex:durableId="190D8949" w16cex:dateUtc="2024-04-14T22:21:01.873Z"/>
-  <w16cex:commentExtensible w16cex:durableId="6F575722" w16cex:dateUtc="2024-04-14T22:21:10.67Z"/>
+<w16cex:commentsExtensible xmlns:wpc="http://schemas.microsoft.com/office/word/2010/wordprocessingCanvas" xmlns:cx="http://schemas.microsoft.com/office/drawing/2014/chartex" xmlns:cx1="http://schemas.microsoft.com/office/drawing/2015/9/8/chartex" xmlns:cx2="http://schemas.microsoft.com/office/drawing/2015/10/21/chartex" xmlns:cx3="http://schemas.microsoft.com/office/drawing/2016/5/9/chartex" xmlns:cx4="http://schemas.microsoft.com/office/drawing/2016/5/10/chartex" xmlns:cx5="http://schemas.microsoft.com/office/drawing/2016/5/11/chartex" xmlns:cx6="http://schemas.microsoft.com/office/drawing/2016/5/12/chartex" xmlns:cx7="http://schemas.microsoft.com/office/drawing/2016/5/13/chartex" xmlns:cx8="http://schemas.microsoft.com/office/drawing/2016/5/14/chartex" xmlns:cr="http://schemas.microsoft.com/office/comments/2020/reactions" xmlns:mc="http://schemas.openxmlformats.org/markup-compatibility/2006" xmlns:aink="http://schemas.microsoft.com/office/drawing/2016/ink" xmlns:am3d="http://schemas.microsoft.com/office/drawing/2017/model3d" xmlns:o="urn:schemas-microsoft-com:office:office" xmlns:oel="http://schemas.microsoft.com/office/2019/extlst" xmlns:r="http://schemas.openxmlformats.org/officeDocument/2006/relationships" xmlns:m="http://schemas.openxmlformats.org/officeDocument/2006/math" xmlns:v="urn:schemas-microsoft-com:vml" xmlns:wp14="http://schemas.microsoft.com/office/word/2010/wordprocessingDrawing" xmlns:wp="http://schemas.openxmlformats.org/drawingml/2006/wordprocessingDrawing" xmlns:w10="urn:schemas-microsoft-com:office:word" xmlns:w="http://schemas.openxmlformats.org/wordprocessingml/2006/main" xmlns:w14="http://schemas.microsoft.com/office/word/2010/wordml" xmlns:w15="http://schemas.microsoft.com/office/word/2012/wordml" xmlns:w16cex="http://schemas.microsoft.com/office/word/2018/wordml/cex" xmlns:w16cid="http://schemas.microsoft.com/office/word/2016/wordml/cid" xmlns:w16="http://schemas.microsoft.com/office/word/2018/wordml" xmlns:w16sdtdh="http://schemas.microsoft.com/office/word/2020/wordml/sdtdatahash" xmlns:w16se="http://schemas.microsoft.com/office/word/2015/wordml/symex" xmlns:wpg="http://schemas.microsoft.com/office/word/2010/wordprocessingGroup" xmlns:wpi="http://schemas.microsoft.com/office/word/2010/wordprocessingInk" xmlns:wne="http://schemas.microsoft.com/office/word/2006/wordml" xmlns:wps="http://schemas.microsoft.com/office/word/2010/wordprocessingShape" mc:Ignorable="w14 w15 w16se w16cid w16 w16cex w16sdtdh cr wp14">
+  <w16cex:commentExtensible w16cex:durableId="4097D32A" w16cex:dateUtc="2024-04-14T22:19:00Z"/>
+  <w16cex:commentExtensible w16cex:durableId="3B5EE9C8" w16cex:dateUtc="2024-04-14T22:19:00Z"/>
+  <w16cex:commentExtensible w16cex:durableId="41928CFE" w16cex:dateUtc="2024-04-17T00:50:00Z"/>
+  <w16cex:commentExtensible w16cex:durableId="5FC16B2E" w16cex:dateUtc="2024-04-17T00:50:00Z"/>
+  <w16cex:commentExtensible w16cex:durableId="1C25CE0E" w16cex:dateUtc="2024-04-17T00:50:00Z"/>
+  <w16cex:commentExtensible w16cex:durableId="310D6912" w16cex:dateUtc="2024-04-17T00:51:00Z"/>
+  <w16cex:commentExtensible w16cex:durableId="1DADE3B6" w16cex:dateUtc="2024-04-14T22:19:00Z"/>
+  <w16cex:commentExtensible w16cex:durableId="049835F1" w16cex:dateUtc="2024-04-14T22:20:00Z"/>
+  <w16cex:commentExtensible w16cex:durableId="76BBF39A" w16cex:dateUtc="2024-04-14T22:20:00Z"/>
+  <w16cex:commentExtensible w16cex:durableId="7A763F89" w16cex:dateUtc="2024-04-14T22:20:00Z"/>
+  <w16cex:commentExtensible w16cex:durableId="7134A15C" w16cex:dateUtc="2024-04-14T22:20:00Z"/>
+  <w16cex:commentExtensible w16cex:durableId="49127173" w16cex:dateUtc="2024-04-14T22:20:00Z"/>
+  <w16cex:commentExtensible w16cex:durableId="190D8949" w16cex:dateUtc="2024-04-14T22:21:00Z"/>
+  <w16cex:commentExtensible w16cex:durableId="6F575722" w16cex:dateUtc="2024-04-14T22:21:00Z"/>
 </w16cex:commentsExtensible>
 </file>
 
 <file path=word/commentsIds.xml><?xml version="1.0" encoding="utf-8"?>
-<w16cid:commentsIds xmlns:mc="http://schemas.openxmlformats.org/markup-compatibility/2006" xmlns:w16cid="http://schemas.microsoft.com/office/word/2016/wordml/cid" mc:Ignorable="w16cid">
+<w16cid:commentsIds xmlns:wpc="http://schemas.microsoft.com/office/word/2010/wordprocessingCanvas" xmlns:cx="http://schemas.microsoft.com/office/drawing/2014/chartex" xmlns:cx1="http://schemas.microsoft.com/office/drawing/2015/9/8/chartex" xmlns:cx2="http://schemas.microsoft.com/office/drawing/2015/10/21/chartex" xmlns:cx3="http://schemas.microsoft.com/office/drawing/2016/5/9/chartex" xmlns:cx4="http://schemas.microsoft.com/office/drawing/2016/5/10/chartex" xmlns:cx5="http://schemas.microsoft.com/office/drawing/2016/5/11/chartex" xmlns:cx6="http://schemas.microsoft.com/office/drawing/2016/5/12/chartex" xmlns:cx7="http://schemas.microsoft.com/office/drawing/2016/5/13/chartex" xmlns:cx8="http://schemas.microsoft.com/office/drawing/2016/5/14/chartex" xmlns:mc="http://schemas.openxmlformats.org/markup-compatibility/2006" xmlns:aink="http://schemas.microsoft.com/office/drawing/2016/ink" xmlns:am3d="http://schemas.microsoft.com/office/drawing/2017/model3d" xmlns:o="urn:schemas-microsoft-com:office:office" xmlns:oel="http://schemas.microsoft.com/office/2019/extlst" xmlns:r="http://schemas.openxmlformats.org/officeDocument/2006/relationships" xmlns:m="http://schemas.openxmlformats.org/officeDocument/2006/math" xmlns:v="urn:schemas-microsoft-com:vml" xmlns:wp14="http://schemas.microsoft.com/office/word/2010/wordprocessingDrawing" xmlns:wp="http://schemas.openxmlformats.org/drawingml/2006/wordprocessingDrawing" xmlns:w10="urn:schemas-microsoft-com:office:word" xmlns:w="http://schemas.openxmlformats.org/wordprocessingml/2006/main" xmlns:w14="http://schemas.microsoft.com/office/word/2010/wordml" xmlns:w15="http://schemas.microsoft.com/office/word/2012/wordml" xmlns:w16cex="http://schemas.microsoft.com/office/word/2018/wordml/cex" xmlns:w16cid="http://schemas.microsoft.com/office/word/2016/wordml/cid" xmlns:w16="http://schemas.microsoft.com/office/word/2018/wordml" xmlns:w16sdtdh="http://schemas.microsoft.com/office/word/2020/wordml/sdtdatahash" xmlns:w16se="http://schemas.microsoft.com/office/word/2015/wordml/symex" xmlns:wpg="http://schemas.microsoft.com/office/word/2010/wordprocessingGroup" xmlns:wpi="http://schemas.microsoft.com/office/word/2010/wordprocessingInk" xmlns:wne="http://schemas.microsoft.com/office/word/2006/wordml" xmlns:wps="http://schemas.microsoft.com/office/word/2010/wordprocessingShape" mc:Ignorable="w14 w15 w16se w16cid w16 w16cex w16sdtdh wp14">
   <w16cid:commentId w16cid:paraId="4431F081" w16cid:durableId="4097D32A"/>
   <w16cid:commentId w16cid:paraId="1FA4BECE" w16cid:durableId="3B5EE9C8"/>
-  <w16cid:commentId w16cid:paraId="50D07F19" w16cid:durableId="41A3CFE3"/>
-  <w16cid:commentId w16cid:paraId="7D673325" w16cid:durableId="382C2899"/>
-  <w16cid:commentId w16cid:paraId="73B0C29A" w16cid:durableId="10CB3481"/>
+  <w16cid:commentId w16cid:paraId="3F5D7BBD" w16cid:durableId="41928CFE"/>
+  <w16cid:commentId w16cid:paraId="617AA237" w16cid:durableId="5FC16B2E"/>
+  <w16cid:commentId w16cid:paraId="2C823F94" w16cid:durableId="1C25CE0E"/>
+  <w16cid:commentId w16cid:paraId="51CE5A25" w16cid:durableId="310D6912"/>
   <w16cid:commentId w16cid:paraId="4F4205B3" w16cid:durableId="1DADE3B6"/>
   <w16cid:commentId w16cid:paraId="4C18ACD0" w16cid:durableId="049835F1"/>
   <w16cid:commentId w16cid:paraId="73592A5C" w16cid:durableId="76BBF39A"/>
@@ -1033,10 +1021,7 @@
 </file>
 
 <file path=word/people.xml><?xml version="1.0" encoding="utf-8"?>
-<w15:people xmlns:mc="http://schemas.openxmlformats.org/markup-compatibility/2006" xmlns:w15="http://schemas.microsoft.com/office/word/2012/wordml" mc:Ignorable="w15">
-  <w15:person w15:author="Steffen Devich">
-    <w15:presenceInfo w15:providerId="AD" w15:userId="S::sdevich@wgu.edu::be3a89fd-4fdc-4613-b545-5c225ce3b203"/>
-  </w15:person>
+<w15:people xmlns:wpc="http://schemas.microsoft.com/office/word/2010/wordprocessingCanvas" xmlns:cx="http://schemas.microsoft.com/office/drawing/2014/chartex" xmlns:cx1="http://schemas.microsoft.com/office/drawing/2015/9/8/chartex" xmlns:cx2="http://schemas.microsoft.com/office/drawing/2015/10/21/chartex" xmlns:cx3="http://schemas.microsoft.com/office/drawing/2016/5/9/chartex" xmlns:cx4="http://schemas.microsoft.com/office/drawing/2016/5/10/chartex" xmlns:cx5="http://schemas.microsoft.com/office/drawing/2016/5/11/chartex" xmlns:cx6="http://schemas.microsoft.com/office/drawing/2016/5/12/chartex" xmlns:cx7="http://schemas.microsoft.com/office/drawing/2016/5/13/chartex" xmlns:cx8="http://schemas.microsoft.com/office/drawing/2016/5/14/chartex" xmlns:mc="http://schemas.openxmlformats.org/markup-compatibility/2006" xmlns:aink="http://schemas.microsoft.com/office/drawing/2016/ink" xmlns:am3d="http://schemas.microsoft.com/office/drawing/2017/model3d" xmlns:o="urn:schemas-microsoft-com:office:office" xmlns:oel="http://schemas.microsoft.com/office/2019/extlst" xmlns:r="http://schemas.openxmlformats.org/officeDocument/2006/relationships" xmlns:m="http://schemas.openxmlformats.org/officeDocument/2006/math" xmlns:v="urn:schemas-microsoft-com:vml" xmlns:wp14="http://schemas.microsoft.com/office/word/2010/wordprocessingDrawing" xmlns:wp="http://schemas.openxmlformats.org/drawingml/2006/wordprocessingDrawing" xmlns:w10="urn:schemas-microsoft-com:office:word" xmlns:w="http://schemas.openxmlformats.org/wordprocessingml/2006/main" xmlns:w14="http://schemas.microsoft.com/office/word/2010/wordml" xmlns:w15="http://schemas.microsoft.com/office/word/2012/wordml" xmlns:w16cex="http://schemas.microsoft.com/office/word/2018/wordml/cex" xmlns:w16cid="http://schemas.microsoft.com/office/word/2016/wordml/cid" xmlns:w16="http://schemas.microsoft.com/office/word/2018/wordml" xmlns:w16sdtdh="http://schemas.microsoft.com/office/word/2020/wordml/sdtdatahash" xmlns:w16se="http://schemas.microsoft.com/office/word/2015/wordml/symex" xmlns:wpg="http://schemas.microsoft.com/office/word/2010/wordprocessingGroup" xmlns:wpi="http://schemas.microsoft.com/office/word/2010/wordprocessingInk" xmlns:wne="http://schemas.microsoft.com/office/word/2006/wordml" xmlns:wps="http://schemas.microsoft.com/office/word/2010/wordprocessingShape" mc:Ignorable="w14 w15 w16se w16cid w16 w16cex w16sdtdh wp14">
   <w15:person w15:author="Steffen Devich">
     <w15:presenceInfo w15:providerId="AD" w15:userId="S::sdevich@wgu.edu::be3a89fd-4fdc-4613-b545-5c225ce3b203"/>
   </w15:person>
@@ -1044,11 +1029,11 @@
 </file>
 
 <file path=word/styles.xml><?xml version="1.0" encoding="utf-8"?>
-<w:styles xmlns:wp14="http://schemas.microsoft.com/office/word/2010/wordprocessingDrawing" xmlns:mc="http://schemas.openxmlformats.org/markup-compatibility/2006" xmlns:r="http://schemas.openxmlformats.org/officeDocument/2006/relationships" xmlns:w="http://schemas.openxmlformats.org/wordprocessingml/2006/main" xmlns:w14="http://schemas.microsoft.com/office/word/2010/wordml" xmlns:w15="http://schemas.microsoft.com/office/word/2012/wordml" xmlns:w16se="http://schemas.microsoft.com/office/word/2015/wordml/symex" xmlns:w16cid="http://schemas.microsoft.com/office/word/2016/wordml/cid" xmlns:w16="http://schemas.microsoft.com/office/word/2018/wordml" xmlns:w16cex="http://schemas.microsoft.com/office/word/2018/wordml/cex" xmlns:w16sdtdh="http://schemas.microsoft.com/office/word/2020/wordml/sdtdatahash" mc:Ignorable="w14 w15 wp14 w16se w16cid w16 w16cex w16sdtdh">
+<w:styles xmlns:mc="http://schemas.openxmlformats.org/markup-compatibility/2006" xmlns:r="http://schemas.openxmlformats.org/officeDocument/2006/relationships" xmlns:w="http://schemas.openxmlformats.org/wordprocessingml/2006/main" xmlns:w14="http://schemas.microsoft.com/office/word/2010/wordml" xmlns:w15="http://schemas.microsoft.com/office/word/2012/wordml" xmlns:w16cex="http://schemas.microsoft.com/office/word/2018/wordml/cex" xmlns:w16cid="http://schemas.microsoft.com/office/word/2016/wordml/cid" xmlns:w16="http://schemas.microsoft.com/office/word/2018/wordml" xmlns:w16sdtdh="http://schemas.microsoft.com/office/word/2020/wordml/sdtdatahash" xmlns:w16se="http://schemas.microsoft.com/office/word/2015/wordml/symex" mc:Ignorable="w14 w15 w16se w16cid w16 w16cex w16sdtdh">
   <w:docDefaults>
     <w:rPrDefault>
       <w:rPr>
-        <w:rFonts w:asciiTheme="minorHAnsi" w:hAnsiTheme="minorHAnsi" w:eastAsiaTheme="minorEastAsia" w:cstheme="minorBidi"/>
+        <w:rFonts w:asciiTheme="minorHAnsi" w:eastAsiaTheme="minorEastAsia" w:hAnsiTheme="minorHAnsi" w:cstheme="minorBidi"/>
         <w:sz w:val="24"/>
         <w:szCs w:val="24"/>
         <w:lang w:val="en-US" w:eastAsia="ja-JP" w:bidi="ar-SA"/>
@@ -1060,17 +1045,17 @@
       </w:pPr>
     </w:pPrDefault>
   </w:docDefaults>
-  <w:latentStyles w:defLockedState="0" w:defUIPriority="99" w:defSemiHidden="0" w:defUnhideWhenUsed="0" w:defQFormat="0" w:count="371">
+  <w:latentStyles w:defLockedState="0" w:defUIPriority="99" w:defSemiHidden="0" w:defUnhideWhenUsed="0" w:defQFormat="0" w:count="376">
     <w:lsdException w:name="Normal" w:uiPriority="0" w:qFormat="1"/>
     <w:lsdException w:name="heading 1" w:uiPriority="9" w:qFormat="1"/>
-    <w:lsdException w:name="heading 2" w:uiPriority="9" w:semiHidden="1" w:unhideWhenUsed="1" w:qFormat="1"/>
-    <w:lsdException w:name="heading 3" w:uiPriority="9" w:semiHidden="1" w:unhideWhenUsed="1" w:qFormat="1"/>
-    <w:lsdException w:name="heading 4" w:uiPriority="9" w:semiHidden="1" w:unhideWhenUsed="1" w:qFormat="1"/>
-    <w:lsdException w:name="heading 5" w:uiPriority="9" w:semiHidden="1" w:unhideWhenUsed="1" w:qFormat="1"/>
-    <w:lsdException w:name="heading 6" w:uiPriority="9" w:semiHidden="1" w:unhideWhenUsed="1" w:qFormat="1"/>
-    <w:lsdException w:name="heading 7" w:uiPriority="9" w:semiHidden="1" w:unhideWhenUsed="1" w:qFormat="1"/>
-    <w:lsdException w:name="heading 8" w:uiPriority="9" w:semiHidden="1" w:unhideWhenUsed="1" w:qFormat="1"/>
-    <w:lsdException w:name="heading 9" w:uiPriority="9" w:semiHidden="1" w:unhideWhenUsed="1" w:qFormat="1"/>
+    <w:lsdException w:name="heading 2" w:semiHidden="1" w:uiPriority="9" w:unhideWhenUsed="1" w:qFormat="1"/>
+    <w:lsdException w:name="heading 3" w:semiHidden="1" w:uiPriority="9" w:unhideWhenUsed="1" w:qFormat="1"/>
+    <w:lsdException w:name="heading 4" w:semiHidden="1" w:uiPriority="9" w:unhideWhenUsed="1" w:qFormat="1"/>
+    <w:lsdException w:name="heading 5" w:semiHidden="1" w:uiPriority="9" w:unhideWhenUsed="1" w:qFormat="1"/>
+    <w:lsdException w:name="heading 6" w:semiHidden="1" w:uiPriority="9" w:unhideWhenUsed="1" w:qFormat="1"/>
+    <w:lsdException w:name="heading 7" w:semiHidden="1" w:uiPriority="9" w:unhideWhenUsed="1" w:qFormat="1"/>
+    <w:lsdException w:name="heading 8" w:semiHidden="1" w:uiPriority="9" w:unhideWhenUsed="1" w:qFormat="1"/>
+    <w:lsdException w:name="heading 9" w:semiHidden="1" w:uiPriority="9" w:unhideWhenUsed="1" w:qFormat="1"/>
     <w:lsdException w:name="index 1" w:semiHidden="1" w:unhideWhenUsed="1"/>
     <w:lsdException w:name="index 2" w:semiHidden="1" w:unhideWhenUsed="1"/>
     <w:lsdException w:name="index 3" w:semiHidden="1" w:unhideWhenUsed="1"/>
@@ -1080,22 +1065,22 @@
     <w:lsdException w:name="index 7" w:semiHidden="1" w:unhideWhenUsed="1"/>
     <w:lsdException w:name="index 8" w:semiHidden="1" w:unhideWhenUsed="1"/>
     <w:lsdException w:name="index 9" w:semiHidden="1" w:unhideWhenUsed="1"/>
-    <w:lsdException w:name="toc 1" w:uiPriority="39" w:semiHidden="1" w:unhideWhenUsed="1"/>
-    <w:lsdException w:name="toc 2" w:uiPriority="39" w:semiHidden="1" w:unhideWhenUsed="1"/>
-    <w:lsdException w:name="toc 3" w:uiPriority="39" w:semiHidden="1" w:unhideWhenUsed="1"/>
-    <w:lsdException w:name="toc 4" w:uiPriority="39" w:semiHidden="1" w:unhideWhenUsed="1"/>
-    <w:lsdException w:name="toc 5" w:uiPriority="39" w:semiHidden="1" w:unhideWhenUsed="1"/>
-    <w:lsdException w:name="toc 6" w:uiPriority="39" w:semiHidden="1" w:unhideWhenUsed="1"/>
-    <w:lsdException w:name="toc 7" w:uiPriority="39" w:semiHidden="1" w:unhideWhenUsed="1"/>
-    <w:lsdException w:name="toc 8" w:uiPriority="39" w:semiHidden="1" w:unhideWhenUsed="1"/>
-    <w:lsdException w:name="toc 9" w:uiPriority="39" w:semiHidden="1" w:unhideWhenUsed="1"/>
+    <w:lsdException w:name="toc 1" w:semiHidden="1" w:uiPriority="39" w:unhideWhenUsed="1"/>
+    <w:lsdException w:name="toc 2" w:semiHidden="1" w:uiPriority="39" w:unhideWhenUsed="1"/>
+    <w:lsdException w:name="toc 3" w:semiHidden="1" w:uiPriority="39" w:unhideWhenUsed="1"/>
+    <w:lsdException w:name="toc 4" w:semiHidden="1" w:uiPriority="39" w:unhideWhenUsed="1"/>
+    <w:lsdException w:name="toc 5" w:semiHidden="1" w:uiPriority="39" w:unhideWhenUsed="1"/>
+    <w:lsdException w:name="toc 6" w:semiHidden="1" w:uiPriority="39" w:unhideWhenUsed="1"/>
+    <w:lsdException w:name="toc 7" w:semiHidden="1" w:uiPriority="39" w:unhideWhenUsed="1"/>
+    <w:lsdException w:name="toc 8" w:semiHidden="1" w:uiPriority="39" w:unhideWhenUsed="1"/>
+    <w:lsdException w:name="toc 9" w:semiHidden="1" w:uiPriority="39" w:unhideWhenUsed="1"/>
     <w:lsdException w:name="Normal Indent" w:semiHidden="1" w:unhideWhenUsed="1"/>
     <w:lsdException w:name="footnote text" w:semiHidden="1" w:unhideWhenUsed="1"/>
     <w:lsdException w:name="annotation text" w:semiHidden="1" w:unhideWhenUsed="1"/>
     <w:lsdException w:name="header" w:semiHidden="1" w:unhideWhenUsed="1"/>
     <w:lsdException w:name="footer" w:semiHidden="1" w:unhideWhenUsed="1"/>
     <w:lsdException w:name="index heading" w:semiHidden="1" w:unhideWhenUsed="1"/>
-    <w:lsdException w:name="caption" w:uiPriority="35" w:semiHidden="1" w:unhideWhenUsed="1" w:qFormat="1"/>
+    <w:lsdException w:name="caption" w:semiHidden="1" w:uiPriority="35" w:unhideWhenUsed="1" w:qFormat="1"/>
     <w:lsdException w:name="table of figures" w:semiHidden="1" w:unhideWhenUsed="1"/>
     <w:lsdException w:name="envelope address" w:semiHidden="1" w:unhideWhenUsed="1"/>
     <w:lsdException w:name="envelope return" w:semiHidden="1" w:unhideWhenUsed="1"/>
@@ -1126,7 +1111,7 @@
     <w:lsdException w:name="Title" w:uiPriority="10" w:qFormat="1"/>
     <w:lsdException w:name="Closing" w:semiHidden="1" w:unhideWhenUsed="1"/>
     <w:lsdException w:name="Signature" w:semiHidden="1" w:unhideWhenUsed="1"/>
-    <w:lsdException w:name="Default Paragraph Font" w:uiPriority="1" w:semiHidden="1" w:unhideWhenUsed="1"/>
+    <w:lsdException w:name="Default Paragraph Font" w:semiHidden="1" w:uiPriority="1" w:unhideWhenUsed="1"/>
     <w:lsdException w:name="Body Text" w:semiHidden="1" w:unhideWhenUsed="1"/>
     <w:lsdException w:name="Body Text Indent" w:semiHidden="1" w:unhideWhenUsed="1"/>
     <w:lsdException w:name="List Continue" w:semiHidden="1" w:unhideWhenUsed="1"/>
@@ -1326,8 +1311,8 @@
     <w:lsdException w:name="Subtle Reference" w:uiPriority="31" w:qFormat="1"/>
     <w:lsdException w:name="Intense Reference" w:uiPriority="32" w:qFormat="1"/>
     <w:lsdException w:name="Book Title" w:uiPriority="33" w:qFormat="1"/>
-    <w:lsdException w:name="Bibliography" w:uiPriority="37" w:semiHidden="1" w:unhideWhenUsed="1"/>
-    <w:lsdException w:name="TOC Heading" w:uiPriority="39" w:semiHidden="1" w:unhideWhenUsed="1" w:qFormat="1"/>
+    <w:lsdException w:name="Bibliography" w:semiHidden="1" w:uiPriority="37" w:unhideWhenUsed="1"/>
+    <w:lsdException w:name="TOC Heading" w:semiHidden="1" w:uiPriority="39" w:unhideWhenUsed="1" w:qFormat="1"/>
     <w:lsdException w:name="Plain Table 1" w:uiPriority="41"/>
     <w:lsdException w:name="Plain Table 2" w:uiPriority="42"/>
     <w:lsdException w:name="Plain Table 3" w:uiPriority="43"/>
@@ -1432,49 +1417,15 @@
     <w:lsdException w:name="List Table 5 Dark Accent 6" w:uiPriority="50"/>
     <w:lsdException w:name="List Table 6 Colorful Accent 6" w:uiPriority="51"/>
     <w:lsdException w:name="List Table 7 Colorful Accent 6" w:uiPriority="52"/>
+    <w:lsdException w:name="Mention" w:semiHidden="1" w:unhideWhenUsed="1"/>
+    <w:lsdException w:name="Smart Hyperlink" w:semiHidden="1" w:unhideWhenUsed="1"/>
+    <w:lsdException w:name="Hashtag" w:semiHidden="1" w:unhideWhenUsed="1"/>
+    <w:lsdException w:name="Unresolved Mention" w:semiHidden="1" w:unhideWhenUsed="1"/>
+    <w:lsdException w:name="Smart Link" w:semiHidden="1" w:unhideWhenUsed="1"/>
   </w:latentStyles>
-  <w:style w:type="paragraph" w:styleId="Normal" w:default="1">
+  <w:style w:type="paragraph" w:default="1" w:styleId="Normal">
     <w:name w:val="Normal"/>
     <w:qFormat/>
-  </w:style>
-  <w:style w:type="character" w:styleId="DefaultParagraphFont" w:default="1">
-    <w:name w:val="Default Paragraph Font"/>
-    <w:uiPriority w:val="1"/>
-    <w:semiHidden/>
-    <w:unhideWhenUsed/>
-  </w:style>
-  <w:style w:type="table" w:styleId="TableNormal" w:default="1">
-    <w:name w:val="Normal Table"/>
-    <w:uiPriority w:val="99"/>
-    <w:semiHidden/>
-    <w:unhideWhenUsed/>
-    <w:tblPr>
-      <w:tblInd w:w="0" w:type="dxa"/>
-      <w:tblCellMar>
-        <w:top w:w="0" w:type="dxa"/>
-        <w:left w:w="108" w:type="dxa"/>
-        <w:bottom w:w="0" w:type="dxa"/>
-        <w:right w:w="108" w:type="dxa"/>
-      </w:tblCellMar>
-    </w:tblPr>
-  </w:style>
-  <w:style w:type="numbering" w:styleId="NoList" w:default="1">
-    <w:name w:val="No List"/>
-    <w:uiPriority w:val="99"/>
-    <w:semiHidden/>
-    <w:unhideWhenUsed/>
-  </w:style>
-  <w:style w:type="character" w:styleId="Heading1Char" w:customStyle="1">
-    <w:name w:val="Heading 1 Char"/>
-    <w:basedOn w:val="DefaultParagraphFont"/>
-    <w:link w:val="Heading1"/>
-    <w:uiPriority w:val="9"/>
-    <w:rPr>
-      <w:rFonts w:asciiTheme="majorHAnsi" w:hAnsiTheme="majorHAnsi" w:eastAsiaTheme="majorEastAsia" w:cstheme="majorBidi"/>
-      <w:color w:val="0F4761" w:themeColor="accent1" w:themeShade="BF"/>
-      <w:sz w:val="40"/>
-      <w:szCs w:val="40"/>
-    </w:rPr>
   </w:style>
   <w:style w:type="paragraph" w:styleId="Heading1">
     <w:name w:val="heading 1"/>
@@ -1490,22 +1441,10 @@
       <w:outlineLvl w:val="0"/>
     </w:pPr>
     <w:rPr>
-      <w:rFonts w:asciiTheme="majorHAnsi" w:hAnsiTheme="majorHAnsi" w:eastAsiaTheme="majorEastAsia" w:cstheme="majorBidi"/>
+      <w:rFonts w:asciiTheme="majorHAnsi" w:eastAsiaTheme="majorEastAsia" w:hAnsiTheme="majorHAnsi" w:cstheme="majorBidi"/>
       <w:color w:val="0F4761" w:themeColor="accent1" w:themeShade="BF"/>
       <w:sz w:val="40"/>
       <w:szCs w:val="40"/>
-    </w:rPr>
-  </w:style>
-  <w:style w:type="character" w:styleId="Heading2Char" w:customStyle="1">
-    <w:name w:val="Heading 2 Char"/>
-    <w:basedOn w:val="DefaultParagraphFont"/>
-    <w:link w:val="Heading2"/>
-    <w:uiPriority w:val="9"/>
-    <w:rPr>
-      <w:rFonts w:asciiTheme="majorHAnsi" w:hAnsiTheme="majorHAnsi" w:eastAsiaTheme="majorEastAsia" w:cstheme="majorBidi"/>
-      <w:color w:val="0F4761" w:themeColor="accent1" w:themeShade="BF"/>
-      <w:sz w:val="32"/>
-      <w:szCs w:val="32"/>
     </w:rPr>
   </w:style>
   <w:style w:type="paragraph" w:styleId="Heading2">
@@ -1523,22 +1462,10 @@
       <w:outlineLvl w:val="1"/>
     </w:pPr>
     <w:rPr>
-      <w:rFonts w:asciiTheme="majorHAnsi" w:hAnsiTheme="majorHAnsi" w:eastAsiaTheme="majorEastAsia" w:cstheme="majorBidi"/>
+      <w:rFonts w:asciiTheme="majorHAnsi" w:eastAsiaTheme="majorEastAsia" w:hAnsiTheme="majorHAnsi" w:cstheme="majorBidi"/>
       <w:color w:val="0F4761" w:themeColor="accent1" w:themeShade="BF"/>
       <w:sz w:val="32"/>
       <w:szCs w:val="32"/>
-    </w:rPr>
-  </w:style>
-  <w:style w:type="character" w:styleId="Heading3Char" w:customStyle="1">
-    <w:name w:val="Heading 3 Char"/>
-    <w:basedOn w:val="DefaultParagraphFont"/>
-    <w:link w:val="Heading3"/>
-    <w:uiPriority w:val="9"/>
-    <w:rPr>
-      <w:rFonts w:eastAsiaTheme="majorEastAsia" w:cstheme="majorBidi"/>
-      <w:color w:val="0F4761" w:themeColor="accent1" w:themeShade="BF"/>
-      <w:sz w:val="28"/>
-      <w:szCs w:val="28"/>
     </w:rPr>
   </w:style>
   <w:style w:type="paragraph" w:styleId="Heading3">
@@ -1562,18 +1489,6 @@
       <w:szCs w:val="28"/>
     </w:rPr>
   </w:style>
-  <w:style w:type="character" w:styleId="Heading4Char" w:customStyle="1">
-    <w:name w:val="Heading 4 Char"/>
-    <w:basedOn w:val="DefaultParagraphFont"/>
-    <w:link w:val="Heading4"/>
-    <w:uiPriority w:val="9"/>
-    <w:rPr>
-      <w:rFonts w:eastAsiaTheme="majorEastAsia" w:cstheme="majorBidi"/>
-      <w:i/>
-      <w:iCs/>
-      <w:color w:val="0F4761" w:themeColor="accent1" w:themeShade="BF"/>
-    </w:rPr>
-  </w:style>
   <w:style w:type="paragraph" w:styleId="Heading4">
     <w:name w:val="heading 4"/>
     <w:basedOn w:val="Normal"/>
@@ -1595,16 +1510,6 @@
       <w:color w:val="0F4761" w:themeColor="accent1" w:themeShade="BF"/>
     </w:rPr>
   </w:style>
-  <w:style w:type="character" w:styleId="Heading5Char" w:customStyle="1">
-    <w:name w:val="Heading 5 Char"/>
-    <w:basedOn w:val="DefaultParagraphFont"/>
-    <w:link w:val="Heading5"/>
-    <w:uiPriority w:val="9"/>
-    <w:rPr>
-      <w:rFonts w:eastAsiaTheme="majorEastAsia" w:cstheme="majorBidi"/>
-      <w:color w:val="0F4761" w:themeColor="accent1" w:themeShade="BF"/>
-    </w:rPr>
-  </w:style>
   <w:style w:type="paragraph" w:styleId="Heading5">
     <w:name w:val="heading 5"/>
     <w:basedOn w:val="Normal"/>
@@ -1624,18 +1529,6 @@
       <w:color w:val="0F4761" w:themeColor="accent1" w:themeShade="BF"/>
     </w:rPr>
   </w:style>
-  <w:style w:type="character" w:styleId="Heading6Char" w:customStyle="1">
-    <w:name w:val="Heading 6 Char"/>
-    <w:basedOn w:val="DefaultParagraphFont"/>
-    <w:link w:val="Heading6"/>
-    <w:uiPriority w:val="9"/>
-    <w:rPr>
-      <w:rFonts w:eastAsiaTheme="majorEastAsia" w:cstheme="majorBidi"/>
-      <w:i/>
-      <w:iCs/>
-      <w:color w:val="595959" w:themeColor="text1" w:themeTint="A6"/>
-    </w:rPr>
-  </w:style>
   <w:style w:type="paragraph" w:styleId="Heading6">
     <w:name w:val="heading 6"/>
     <w:basedOn w:val="Normal"/>
@@ -1657,16 +1550,6 @@
       <w:color w:val="595959" w:themeColor="text1" w:themeTint="A6"/>
     </w:rPr>
   </w:style>
-  <w:style w:type="character" w:styleId="Heading7Char" w:customStyle="1">
-    <w:name w:val="Heading 7 Char"/>
-    <w:basedOn w:val="DefaultParagraphFont"/>
-    <w:link w:val="Heading7"/>
-    <w:uiPriority w:val="9"/>
-    <w:rPr>
-      <w:rFonts w:eastAsiaTheme="majorEastAsia" w:cstheme="majorBidi"/>
-      <w:color w:val="595959" w:themeColor="text1" w:themeTint="A6"/>
-    </w:rPr>
-  </w:style>
   <w:style w:type="paragraph" w:styleId="Heading7">
     <w:name w:val="heading 7"/>
     <w:basedOn w:val="Normal"/>
@@ -1686,18 +1569,6 @@
       <w:color w:val="595959" w:themeColor="text1" w:themeTint="A6"/>
     </w:rPr>
   </w:style>
-  <w:style w:type="character" w:styleId="Heading8Char" w:customStyle="1">
-    <w:name w:val="Heading 8 Char"/>
-    <w:basedOn w:val="DefaultParagraphFont"/>
-    <w:link w:val="Heading8"/>
-    <w:uiPriority w:val="9"/>
-    <w:rPr>
-      <w:rFonts w:eastAsiaTheme="majorEastAsia" w:cstheme="majorBidi"/>
-      <w:i/>
-      <w:iCs/>
-      <w:color w:val="272727" w:themeColor="text1" w:themeTint="D8"/>
-    </w:rPr>
-  </w:style>
   <w:style w:type="paragraph" w:styleId="Heading8">
     <w:name w:val="heading 8"/>
     <w:basedOn w:val="Normal"/>
@@ -1719,16 +1590,6 @@
       <w:color w:val="272727" w:themeColor="text1" w:themeTint="D8"/>
     </w:rPr>
   </w:style>
-  <w:style w:type="character" w:styleId="Heading9Char" w:customStyle="1">
-    <w:name w:val="Heading 9 Char"/>
-    <w:basedOn w:val="DefaultParagraphFont"/>
-    <w:link w:val="Heading9"/>
-    <w:uiPriority w:val="9"/>
-    <w:rPr>
-      <w:rFonts w:eastAsiaTheme="majorEastAsia" w:cstheme="majorBidi"/>
-      <w:color w:val="272727" w:themeColor="text1" w:themeTint="D8"/>
-    </w:rPr>
-  </w:style>
   <w:style w:type="paragraph" w:styleId="Heading9">
     <w:name w:val="heading 9"/>
     <w:basedOn w:val="Normal"/>
@@ -1748,13 +1609,142 @@
       <w:color w:val="272727" w:themeColor="text1" w:themeTint="D8"/>
     </w:rPr>
   </w:style>
-  <w:style w:type="character" w:styleId="TitleChar" w:customStyle="1">
+  <w:style w:type="character" w:default="1" w:styleId="DefaultParagraphFont">
+    <w:name w:val="Default Paragraph Font"/>
+    <w:uiPriority w:val="1"/>
+    <w:semiHidden/>
+    <w:unhideWhenUsed/>
+  </w:style>
+  <w:style w:type="table" w:default="1" w:styleId="TableNormal">
+    <w:name w:val="Normal Table"/>
+    <w:uiPriority w:val="99"/>
+    <w:semiHidden/>
+    <w:unhideWhenUsed/>
+    <w:tblPr>
+      <w:tblInd w:w="0" w:type="dxa"/>
+      <w:tblCellMar>
+        <w:top w:w="0" w:type="dxa"/>
+        <w:left w:w="108" w:type="dxa"/>
+        <w:bottom w:w="0" w:type="dxa"/>
+        <w:right w:w="108" w:type="dxa"/>
+      </w:tblCellMar>
+    </w:tblPr>
+  </w:style>
+  <w:style w:type="numbering" w:default="1" w:styleId="NoList">
+    <w:name w:val="No List"/>
+    <w:uiPriority w:val="99"/>
+    <w:semiHidden/>
+    <w:unhideWhenUsed/>
+  </w:style>
+  <w:style w:type="character" w:customStyle="1" w:styleId="Heading1Char">
+    <w:name w:val="Heading 1 Char"/>
+    <w:basedOn w:val="DefaultParagraphFont"/>
+    <w:link w:val="Heading1"/>
+    <w:uiPriority w:val="9"/>
+    <w:rPr>
+      <w:rFonts w:asciiTheme="majorHAnsi" w:eastAsiaTheme="majorEastAsia" w:hAnsiTheme="majorHAnsi" w:cstheme="majorBidi"/>
+      <w:color w:val="0F4761" w:themeColor="accent1" w:themeShade="BF"/>
+      <w:sz w:val="40"/>
+      <w:szCs w:val="40"/>
+    </w:rPr>
+  </w:style>
+  <w:style w:type="character" w:customStyle="1" w:styleId="Heading2Char">
+    <w:name w:val="Heading 2 Char"/>
+    <w:basedOn w:val="DefaultParagraphFont"/>
+    <w:link w:val="Heading2"/>
+    <w:uiPriority w:val="9"/>
+    <w:rPr>
+      <w:rFonts w:asciiTheme="majorHAnsi" w:eastAsiaTheme="majorEastAsia" w:hAnsiTheme="majorHAnsi" w:cstheme="majorBidi"/>
+      <w:color w:val="0F4761" w:themeColor="accent1" w:themeShade="BF"/>
+      <w:sz w:val="32"/>
+      <w:szCs w:val="32"/>
+    </w:rPr>
+  </w:style>
+  <w:style w:type="character" w:customStyle="1" w:styleId="Heading3Char">
+    <w:name w:val="Heading 3 Char"/>
+    <w:basedOn w:val="DefaultParagraphFont"/>
+    <w:link w:val="Heading3"/>
+    <w:uiPriority w:val="9"/>
+    <w:rPr>
+      <w:rFonts w:eastAsiaTheme="majorEastAsia" w:cstheme="majorBidi"/>
+      <w:color w:val="0F4761" w:themeColor="accent1" w:themeShade="BF"/>
+      <w:sz w:val="28"/>
+      <w:szCs w:val="28"/>
+    </w:rPr>
+  </w:style>
+  <w:style w:type="character" w:customStyle="1" w:styleId="Heading4Char">
+    <w:name w:val="Heading 4 Char"/>
+    <w:basedOn w:val="DefaultParagraphFont"/>
+    <w:link w:val="Heading4"/>
+    <w:uiPriority w:val="9"/>
+    <w:rPr>
+      <w:rFonts w:eastAsiaTheme="majorEastAsia" w:cstheme="majorBidi"/>
+      <w:i/>
+      <w:iCs/>
+      <w:color w:val="0F4761" w:themeColor="accent1" w:themeShade="BF"/>
+    </w:rPr>
+  </w:style>
+  <w:style w:type="character" w:customStyle="1" w:styleId="Heading5Char">
+    <w:name w:val="Heading 5 Char"/>
+    <w:basedOn w:val="DefaultParagraphFont"/>
+    <w:link w:val="Heading5"/>
+    <w:uiPriority w:val="9"/>
+    <w:rPr>
+      <w:rFonts w:eastAsiaTheme="majorEastAsia" w:cstheme="majorBidi"/>
+      <w:color w:val="0F4761" w:themeColor="accent1" w:themeShade="BF"/>
+    </w:rPr>
+  </w:style>
+  <w:style w:type="character" w:customStyle="1" w:styleId="Heading6Char">
+    <w:name w:val="Heading 6 Char"/>
+    <w:basedOn w:val="DefaultParagraphFont"/>
+    <w:link w:val="Heading6"/>
+    <w:uiPriority w:val="9"/>
+    <w:rPr>
+      <w:rFonts w:eastAsiaTheme="majorEastAsia" w:cstheme="majorBidi"/>
+      <w:i/>
+      <w:iCs/>
+      <w:color w:val="595959" w:themeColor="text1" w:themeTint="A6"/>
+    </w:rPr>
+  </w:style>
+  <w:style w:type="character" w:customStyle="1" w:styleId="Heading7Char">
+    <w:name w:val="Heading 7 Char"/>
+    <w:basedOn w:val="DefaultParagraphFont"/>
+    <w:link w:val="Heading7"/>
+    <w:uiPriority w:val="9"/>
+    <w:rPr>
+      <w:rFonts w:eastAsiaTheme="majorEastAsia" w:cstheme="majorBidi"/>
+      <w:color w:val="595959" w:themeColor="text1" w:themeTint="A6"/>
+    </w:rPr>
+  </w:style>
+  <w:style w:type="character" w:customStyle="1" w:styleId="Heading8Char">
+    <w:name w:val="Heading 8 Char"/>
+    <w:basedOn w:val="DefaultParagraphFont"/>
+    <w:link w:val="Heading8"/>
+    <w:uiPriority w:val="9"/>
+    <w:rPr>
+      <w:rFonts w:eastAsiaTheme="majorEastAsia" w:cstheme="majorBidi"/>
+      <w:i/>
+      <w:iCs/>
+      <w:color w:val="272727" w:themeColor="text1" w:themeTint="D8"/>
+    </w:rPr>
+  </w:style>
+  <w:style w:type="character" w:customStyle="1" w:styleId="Heading9Char">
+    <w:name w:val="Heading 9 Char"/>
+    <w:basedOn w:val="DefaultParagraphFont"/>
+    <w:link w:val="Heading9"/>
+    <w:uiPriority w:val="9"/>
+    <w:rPr>
+      <w:rFonts w:eastAsiaTheme="majorEastAsia" w:cstheme="majorBidi"/>
+      <w:color w:val="272727" w:themeColor="text1" w:themeTint="D8"/>
+    </w:rPr>
+  </w:style>
+  <w:style w:type="character" w:customStyle="1" w:styleId="TitleChar">
     <w:name w:val="Title Char"/>
     <w:basedOn w:val="DefaultParagraphFont"/>
     <w:link w:val="Title"/>
     <w:uiPriority w:val="10"/>
     <w:rPr>
-      <w:rFonts w:asciiTheme="majorHAnsi" w:hAnsiTheme="majorHAnsi" w:eastAsiaTheme="majorEastAsia" w:cstheme="majorBidi"/>
+      <w:rFonts w:asciiTheme="majorHAnsi" w:eastAsiaTheme="majorEastAsia" w:hAnsiTheme="majorHAnsi" w:cstheme="majorBidi"/>
       <w:spacing w:val="-10"/>
       <w:kern w:val="28"/>
       <w:sz w:val="56"/>
@@ -1773,14 +1763,14 @@
       <w:contextualSpacing/>
     </w:pPr>
     <w:rPr>
-      <w:rFonts w:asciiTheme="majorHAnsi" w:hAnsiTheme="majorHAnsi" w:eastAsiaTheme="majorEastAsia" w:cstheme="majorBidi"/>
+      <w:rFonts w:asciiTheme="majorHAnsi" w:eastAsiaTheme="majorEastAsia" w:hAnsiTheme="majorHAnsi" w:cstheme="majorBidi"/>
       <w:spacing w:val="-10"/>
       <w:kern w:val="28"/>
       <w:sz w:val="56"/>
       <w:szCs w:val="56"/>
     </w:rPr>
   </w:style>
-  <w:style w:type="character" w:styleId="SubtitleChar" w:customStyle="1">
+  <w:style w:type="character" w:customStyle="1" w:styleId="SubtitleChar">
     <w:name w:val="Subtitle Char"/>
     <w:basedOn w:val="DefaultParagraphFont"/>
     <w:link w:val="Subtitle"/>
@@ -1824,7 +1814,7 @@
       <w:color w:val="0F4761" w:themeColor="accent1" w:themeShade="BF"/>
     </w:rPr>
   </w:style>
-  <w:style w:type="character" w:styleId="QuoteChar" w:customStyle="1">
+  <w:style w:type="character" w:customStyle="1" w:styleId="QuoteChar">
     <w:name w:val="Quote Char"/>
     <w:basedOn w:val="DefaultParagraphFont"/>
     <w:link w:val="Quote"/>
@@ -1852,7 +1842,7 @@
       <w:color w:val="404040" w:themeColor="text1" w:themeTint="BF"/>
     </w:rPr>
   </w:style>
-  <w:style w:type="character" w:styleId="IntenseQuoteChar" w:customStyle="1">
+  <w:style w:type="character" w:customStyle="1" w:styleId="IntenseQuoteChar">
     <w:name w:val="Intense Quote Char"/>
     <w:basedOn w:val="DefaultParagraphFont"/>
     <w:link w:val="IntenseQuote"/>
@@ -1872,8 +1862,8 @@
     <w:qFormat/>
     <w:pPr>
       <w:pBdr>
-        <w:top w:val="single" w:color="0F4761" w:themeColor="accent1" w:themeShade="BF" w:sz="4" w:space="10"/>
-        <w:bottom w:val="single" w:color="0F4761" w:themeColor="accent1" w:themeShade="BF" w:sz="4" w:space="10"/>
+        <w:top w:val="single" w:sz="4" w:space="10" w:color="0F4761" w:themeColor="accent1" w:themeShade="BF"/>
+        <w:bottom w:val="single" w:sz="4" w:space="10" w:color="0F4761" w:themeColor="accent1" w:themeShade="BF"/>
       </w:pBdr>
       <w:spacing w:before="360" w:after="360"/>
       <w:ind w:left="864" w:right="864"/>
@@ -1898,11 +1888,74 @@
       <w:spacing w:val="5"/>
     </w:rPr>
   </w:style>
+  <w:style w:type="paragraph" w:styleId="CommentText">
+    <w:name w:val="annotation text"/>
+    <w:basedOn w:val="Normal"/>
+    <w:link w:val="CommentTextChar"/>
+    <w:uiPriority w:val="99"/>
+    <w:unhideWhenUsed/>
+    <w:pPr>
+      <w:spacing w:line="240" w:lineRule="auto"/>
+    </w:pPr>
+    <w:rPr>
+      <w:sz w:val="20"/>
+      <w:szCs w:val="20"/>
+    </w:rPr>
+  </w:style>
+  <w:style w:type="character" w:customStyle="1" w:styleId="CommentTextChar">
+    <w:name w:val="Comment Text Char"/>
+    <w:basedOn w:val="DefaultParagraphFont"/>
+    <w:link w:val="CommentText"/>
+    <w:uiPriority w:val="99"/>
+    <w:rPr>
+      <w:sz w:val="20"/>
+      <w:szCs w:val="20"/>
+    </w:rPr>
+  </w:style>
+  <w:style w:type="character" w:styleId="CommentReference">
+    <w:name w:val="annotation reference"/>
+    <w:basedOn w:val="DefaultParagraphFont"/>
+    <w:uiPriority w:val="99"/>
+    <w:semiHidden/>
+    <w:unhideWhenUsed/>
+    <w:rPr>
+      <w:sz w:val="16"/>
+      <w:szCs w:val="16"/>
+    </w:rPr>
+  </w:style>
+  <w:style w:type="paragraph" w:styleId="CommentSubject">
+    <w:name w:val="annotation subject"/>
+    <w:basedOn w:val="CommentText"/>
+    <w:next w:val="CommentText"/>
+    <w:link w:val="CommentSubjectChar"/>
+    <w:uiPriority w:val="99"/>
+    <w:semiHidden/>
+    <w:unhideWhenUsed/>
+    <w:rsid w:val="00FD4F11"/>
+    <w:rPr>
+      <w:b/>
+      <w:bCs/>
+    </w:rPr>
+  </w:style>
+  <w:style w:type="character" w:customStyle="1" w:styleId="CommentSubjectChar">
+    <w:name w:val="Comment Subject Char"/>
+    <w:basedOn w:val="CommentTextChar"/>
+    <w:link w:val="CommentSubject"/>
+    <w:uiPriority w:val="99"/>
+    <w:semiHidden/>
+    <w:rsid w:val="00FD4F11"/>
+    <w:rPr>
+      <w:b/>
+      <w:bCs/>
+      <w:sz w:val="20"/>
+      <w:szCs w:val="20"/>
+    </w:rPr>
+  </w:style>
 </w:styles>
 </file>
 
 <file path=word/theme/theme1.xml><?xml version="1.0" encoding="utf-8"?>
-<a:theme xmlns:thm15="http://schemas.microsoft.com/office/thememl/2012/main" xmlns:a="http://schemas.openxmlformats.org/drawingml/2006/main" name="Office Theme">
+<a:theme xmlns:a="http://schemas.openxmlformats.org/drawingml/2006/main" name="Office Theme">
   <a:themeElements>
     <a:clrScheme name="Office">
       <a:dk1>

</xml_diff>